<commit_message>
Chapter Napojeni na PNtalk done.
</commit_message>
<xml_diff>
--- a/DIP/zal/DIP_xcaham02_17-5_21.docx
+++ b/DIP/zal/DIP_xcaham02_17-5_21.docx
@@ -11818,6 +11818,8 @@
       </w:pPr>
       <w:bookmarkStart w:id="49" w:name="_Ref356160979"/>
       <w:bookmarkStart w:id="50" w:name="_Toc356475794"/>
+      <w:bookmarkStart w:id="51" w:name="_Ref356593197"/>
+      <w:bookmarkStart w:id="52" w:name="_Ref356596103"/>
       <w:r>
         <w:t xml:space="preserve">Synchronní port, predikát, </w:t>
       </w:r>
@@ -11826,6 +11828,8 @@
         <w:t>negativní predikát</w:t>
       </w:r>
       <w:bookmarkEnd w:id="50"/>
+      <w:bookmarkEnd w:id="51"/>
+      <w:bookmarkEnd w:id="52"/>
     </w:p>
     <w:p>
       <w:pPr>
@@ -12050,7 +12054,7 @@
       <w:pPr>
         <w:pStyle w:val="Titulek"/>
       </w:pPr>
-      <w:bookmarkStart w:id="51" w:name="_Ref356158215"/>
+      <w:bookmarkStart w:id="53" w:name="_Ref356158215"/>
       <w:r>
         <w:t xml:space="preserve">Obrázek </w:t>
       </w:r>
@@ -12073,7 +12077,7 @@
           <w:t>3</w:t>
         </w:r>
       </w:fldSimple>
-      <w:bookmarkEnd w:id="51"/>
+      <w:bookmarkEnd w:id="53"/>
       <w:r>
         <w:t xml:space="preserve"> Ukázka grafické notace OOPN třídy </w:t>
       </w:r>
@@ -12434,7 +12438,7 @@
       <w:r>
         <w:t xml:space="preserve">Výhodou tohoto přístupu je plná kontrola objektu nad svými atributy. Může měnit, kontrolovat, nebo dokonce zamezit, změně a získání atributu z venčí. </w:t>
       </w:r>
-      <w:commentRangeStart w:id="52"/>
+      <w:commentRangeStart w:id="54"/>
       <w:r>
         <w:t xml:space="preserve">Tyto metody budou znázorněny v kapitole </w:t>
       </w:r>
@@ -12456,12 +12460,12 @@
       <w:r>
         <w:t xml:space="preserve">. </w:t>
       </w:r>
-      <w:commentRangeEnd w:id="52"/>
+      <w:commentRangeEnd w:id="54"/>
       <w:r>
         <w:rPr>
           <w:rStyle w:val="Odkaznakoment"/>
         </w:rPr>
-        <w:commentReference w:id="52"/>
+        <w:commentReference w:id="54"/>
       </w:r>
       <w:r>
         <w:t xml:space="preserve">Druhou možností je navázání synchronního portu na místo reprezentující atribut objektu. Voláním portu s volnou proměnnou potom dojde k navázání obsahu </w:t>
@@ -12511,17 +12515,17 @@
       <w:pPr>
         <w:pStyle w:val="Nadpis2"/>
       </w:pPr>
-      <w:bookmarkStart w:id="53" w:name="_Toc343033299"/>
-      <w:bookmarkStart w:id="54" w:name="_Ref345678545"/>
-      <w:bookmarkStart w:id="55" w:name="_Ref356133984"/>
-      <w:bookmarkStart w:id="56" w:name="_Toc356475795"/>
+      <w:bookmarkStart w:id="55" w:name="_Toc343033299"/>
+      <w:bookmarkStart w:id="56" w:name="_Ref345678545"/>
+      <w:bookmarkStart w:id="57" w:name="_Ref356133984"/>
+      <w:bookmarkStart w:id="58" w:name="_Toc356475795"/>
       <w:r>
         <w:t>DEVS</w:t>
       </w:r>
-      <w:bookmarkEnd w:id="53"/>
-      <w:bookmarkEnd w:id="54"/>
       <w:bookmarkEnd w:id="55"/>
       <w:bookmarkEnd w:id="56"/>
+      <w:bookmarkEnd w:id="57"/>
+      <w:bookmarkEnd w:id="58"/>
     </w:p>
     <w:p>
       <w:pPr>
@@ -12653,7 +12657,7 @@
       <w:pPr>
         <w:pStyle w:val="Titulek"/>
       </w:pPr>
-      <w:bookmarkStart w:id="57" w:name="_Ref344246396"/>
+      <w:bookmarkStart w:id="59" w:name="_Ref344246396"/>
       <w:r>
         <w:t>Obrázek</w:t>
       </w:r>
@@ -12679,7 +12683,7 @@
           <w:t>4</w:t>
         </w:r>
       </w:fldSimple>
-      <w:bookmarkEnd w:id="57"/>
+      <w:bookmarkEnd w:id="59"/>
       <w:r>
         <w:t xml:space="preserve"> Příklad systému popsaného DEVS formalismem.</w:t>
       </w:r>
@@ -14561,7 +14565,7 @@
       <w:pPr>
         <w:pStyle w:val="Titulek"/>
       </w:pPr>
-      <w:bookmarkStart w:id="58" w:name="_Ref345371419"/>
+      <w:bookmarkStart w:id="60" w:name="_Ref345371419"/>
       <w:r>
         <w:t>Obrázek</w:t>
       </w:r>
@@ -14587,7 +14591,7 @@
           <w:t>5</w:t>
         </w:r>
       </w:fldSimple>
-      <w:bookmarkEnd w:id="58"/>
+      <w:bookmarkEnd w:id="60"/>
       <w:r>
         <w:t xml:space="preserve"> Hierarchický </w:t>
       </w:r>
@@ -14776,17 +14780,19 @@
       <w:pPr>
         <w:pStyle w:val="Nadpis2"/>
       </w:pPr>
-      <w:bookmarkStart w:id="59" w:name="_Toc343033300"/>
-      <w:bookmarkStart w:id="60" w:name="_Ref356077086"/>
-      <w:bookmarkStart w:id="61" w:name="_Ref356133993"/>
-      <w:bookmarkStart w:id="62" w:name="_Toc356475796"/>
+      <w:bookmarkStart w:id="61" w:name="_Toc343033300"/>
+      <w:bookmarkStart w:id="62" w:name="_Ref356077086"/>
+      <w:bookmarkStart w:id="63" w:name="_Ref356133993"/>
+      <w:bookmarkStart w:id="64" w:name="_Toc356475796"/>
+      <w:bookmarkStart w:id="65" w:name="_Ref356592596"/>
       <w:r>
         <w:t>Nástroj PNtalk/SmallDEVS</w:t>
       </w:r>
-      <w:bookmarkEnd w:id="59"/>
-      <w:bookmarkEnd w:id="60"/>
       <w:bookmarkEnd w:id="61"/>
       <w:bookmarkEnd w:id="62"/>
+      <w:bookmarkEnd w:id="63"/>
+      <w:bookmarkEnd w:id="64"/>
+      <w:bookmarkEnd w:id="65"/>
     </w:p>
     <w:p>
       <w:pPr>
@@ -15082,7 +15088,7 @@
       <w:pPr>
         <w:pStyle w:val="Odstavecdal"/>
       </w:pPr>
-      <w:commentRangeStart w:id="63"/>
+      <w:commentRangeStart w:id="66"/>
       <w:r>
         <w:t xml:space="preserve">** </w:t>
       </w:r>
@@ -15098,12 +15104,12 @@
       <w:r>
         <w:t>**</w:t>
       </w:r>
-      <w:commentRangeEnd w:id="63"/>
+      <w:commentRangeEnd w:id="66"/>
       <w:r>
         <w:rPr>
           <w:rStyle w:val="Odkaznakoment"/>
         </w:rPr>
-        <w:commentReference w:id="63"/>
+        <w:commentReference w:id="66"/>
       </w:r>
     </w:p>
     <w:p>
@@ -15545,7 +15551,7 @@
       <w:pPr>
         <w:pStyle w:val="Titulek"/>
       </w:pPr>
-      <w:bookmarkStart w:id="64" w:name="_Ref355891873"/>
+      <w:bookmarkStart w:id="67" w:name="_Ref355891873"/>
       <w:r>
         <w:t>Obrázek</w:t>
       </w:r>
@@ -15571,7 +15577,7 @@
           <w:t>7</w:t>
         </w:r>
       </w:fldSimple>
-      <w:bookmarkEnd w:id="64"/>
+      <w:bookmarkEnd w:id="67"/>
       <w:r>
         <w:t xml:space="preserve"> Ukázka </w:t>
       </w:r>
@@ -15724,10 +15730,10 @@
       <w:pPr>
         <w:pStyle w:val="Nadpis1"/>
       </w:pPr>
-      <w:bookmarkStart w:id="65" w:name="_Toc356475797"/>
-      <w:bookmarkStart w:id="66" w:name="_Toc101325795"/>
-      <w:bookmarkStart w:id="67" w:name="_Toc215678063"/>
-      <w:bookmarkStart w:id="68" w:name="_Toc343033301"/>
+      <w:bookmarkStart w:id="68" w:name="_Toc356475797"/>
+      <w:bookmarkStart w:id="69" w:name="_Toc101325795"/>
+      <w:bookmarkStart w:id="70" w:name="_Toc215678063"/>
+      <w:bookmarkStart w:id="71" w:name="_Toc343033301"/>
       <w:r>
         <w:lastRenderedPageBreak/>
         <w:t>Specifikace Konferenčního systém</w:t>
@@ -15735,7 +15741,7 @@
       <w:r>
         <w:t>u</w:t>
       </w:r>
-      <w:bookmarkEnd w:id="65"/>
+      <w:bookmarkEnd w:id="68"/>
     </w:p>
     <w:p>
       <w:pPr>
@@ -15767,12 +15773,12 @@
       <w:pPr>
         <w:pStyle w:val="Nadpis2"/>
       </w:pPr>
-      <w:bookmarkStart w:id="69" w:name="_Toc356475798"/>
-      <w:commentRangeStart w:id="70"/>
+      <w:bookmarkStart w:id="72" w:name="_Toc356475798"/>
+      <w:commentRangeStart w:id="73"/>
       <w:r>
         <w:t>Neformální specifikace</w:t>
       </w:r>
-      <w:commentRangeEnd w:id="70"/>
+      <w:commentRangeEnd w:id="73"/>
       <w:r>
         <w:rPr>
           <w:rStyle w:val="Odkaznakoment"/>
@@ -15781,9 +15787,9 @@
           <w:bCs w:val="0"/>
           <w:iCs w:val="0"/>
         </w:rPr>
-        <w:commentReference w:id="70"/>
-      </w:r>
-      <w:bookmarkEnd w:id="69"/>
+        <w:commentReference w:id="73"/>
+      </w:r>
+      <w:bookmarkEnd w:id="72"/>
     </w:p>
     <w:p>
       <w:pPr>
@@ -15851,11 +15857,11 @@
       <w:pPr>
         <w:pStyle w:val="Nadpis2"/>
       </w:pPr>
-      <w:bookmarkStart w:id="71" w:name="_Toc356475799"/>
+      <w:bookmarkStart w:id="74" w:name="_Toc356475799"/>
       <w:r>
         <w:t>Analýza požadavků</w:t>
       </w:r>
-      <w:bookmarkEnd w:id="71"/>
+      <w:bookmarkEnd w:id="74"/>
     </w:p>
     <w:p>
       <w:pPr>
@@ -16097,7 +16103,7 @@
       <w:pPr>
         <w:pStyle w:val="Titulek"/>
       </w:pPr>
-      <w:bookmarkStart w:id="72" w:name="_Ref355915704"/>
+      <w:bookmarkStart w:id="75" w:name="_Ref355915704"/>
       <w:r>
         <w:t>Obrázek</w:t>
       </w:r>
@@ -16123,7 +16129,7 @@
           <w:t>1</w:t>
         </w:r>
       </w:fldSimple>
-      <w:bookmarkEnd w:id="72"/>
+      <w:bookmarkEnd w:id="75"/>
       <w:r>
         <w:t xml:space="preserve"> Diagram případů užití. Diagram znázorňuje rozvržení aktérů v systému a jejich možné akce.</w:t>
       </w:r>
@@ -16145,16 +16151,16 @@
       <w:pPr>
         <w:pStyle w:val="Nadpis1"/>
       </w:pPr>
-      <w:bookmarkStart w:id="73" w:name="_Ref355912742"/>
-      <w:bookmarkStart w:id="74" w:name="_Ref355912747"/>
-      <w:bookmarkStart w:id="75" w:name="_Toc356475800"/>
+      <w:bookmarkStart w:id="76" w:name="_Ref355912742"/>
+      <w:bookmarkStart w:id="77" w:name="_Ref355912747"/>
+      <w:bookmarkStart w:id="78" w:name="_Toc356475800"/>
       <w:r>
         <w:lastRenderedPageBreak/>
         <w:t>Realizace modelu konferenčního systému</w:t>
       </w:r>
-      <w:bookmarkEnd w:id="73"/>
-      <w:bookmarkEnd w:id="74"/>
-      <w:bookmarkEnd w:id="75"/>
+      <w:bookmarkEnd w:id="76"/>
+      <w:bookmarkEnd w:id="77"/>
+      <w:bookmarkEnd w:id="78"/>
     </w:p>
     <w:p>
       <w:pPr>
@@ -16240,7 +16246,7 @@
       <w:r>
         <w:t xml:space="preserve">vání v této fázi příliš nutné. </w:t>
       </w:r>
-      <w:commentRangeStart w:id="76"/>
+      <w:commentRangeStart w:id="79"/>
       <w:r>
         <w:t>Přesto</w:t>
       </w:r>
@@ -16283,12 +16289,12 @@
       <w:r>
         <w:t>reakce modelu na zasílané zprávy.</w:t>
       </w:r>
-      <w:commentRangeEnd w:id="76"/>
+      <w:commentRangeEnd w:id="79"/>
       <w:r>
         <w:rPr>
           <w:rStyle w:val="Odkaznakoment"/>
         </w:rPr>
-        <w:commentReference w:id="76"/>
+        <w:commentReference w:id="79"/>
       </w:r>
     </w:p>
     <w:p>
@@ -16298,16 +16304,16 @@
       <w:r>
         <w:t xml:space="preserve">V další fázi provedeme nasazení modelu systému do </w:t>
       </w:r>
-      <w:commentRangeStart w:id="77"/>
+      <w:commentRangeStart w:id="80"/>
       <w:r>
         <w:t>reálné aplikace</w:t>
       </w:r>
-      <w:commentRangeEnd w:id="77"/>
+      <w:commentRangeEnd w:id="80"/>
       <w:r>
         <w:rPr>
           <w:rStyle w:val="Odkaznakoment"/>
         </w:rPr>
-        <w:commentReference w:id="77"/>
+        <w:commentReference w:id="80"/>
       </w:r>
       <w:r>
         <w:t xml:space="preserve">. Pro tyto účely zavedeme </w:t>
@@ -16354,19 +16360,19 @@
       <w:r>
         <w:t xml:space="preserve"> jednoduché uživatelské rozhraní, popsané v </w:t>
       </w:r>
-      <w:commentRangeStart w:id="78"/>
+      <w:commentRangeStart w:id="81"/>
       <w:r>
         <w:t>kapitol</w:t>
       </w:r>
       <w:r>
         <w:t xml:space="preserve">e </w:t>
       </w:r>
-      <w:commentRangeEnd w:id="78"/>
+      <w:commentRangeEnd w:id="81"/>
       <w:r>
         <w:rPr>
           <w:rStyle w:val="Odkaznakoment"/>
         </w:rPr>
-        <w:commentReference w:id="78"/>
+        <w:commentReference w:id="81"/>
       </w:r>
       <w:r>
         <w:fldChar w:fldCharType="begin"/>
@@ -16391,26 +16397,26 @@
       <w:pPr>
         <w:pStyle w:val="Odstavecdal"/>
       </w:pPr>
-      <w:commentRangeStart w:id="79"/>
+      <w:commentRangeStart w:id="82"/>
       <w:r>
         <w:t>Pro možnost pozdějšího využití výsledků práce v jiných rozšiřujících projektech, nebo studiích, budou zdrojové kódy modelu, uživatelské prostředí a diagramy psány v anglickém jazyce.</w:t>
       </w:r>
-      <w:commentRangeEnd w:id="79"/>
-      <w:r>
-        <w:commentReference w:id="79"/>
+      <w:commentRangeEnd w:id="82"/>
+      <w:r>
+        <w:commentReference w:id="82"/>
       </w:r>
     </w:p>
     <w:p>
       <w:pPr>
         <w:pStyle w:val="Nadpis2"/>
       </w:pPr>
-      <w:bookmarkStart w:id="80" w:name="_Ref356439177"/>
-      <w:bookmarkStart w:id="81" w:name="_Toc356475801"/>
+      <w:bookmarkStart w:id="83" w:name="_Ref356439177"/>
+      <w:bookmarkStart w:id="84" w:name="_Toc356475801"/>
       <w:r>
         <w:t>Návrh tříd</w:t>
       </w:r>
-      <w:bookmarkEnd w:id="80"/>
-      <w:bookmarkEnd w:id="81"/>
+      <w:bookmarkEnd w:id="83"/>
+      <w:bookmarkEnd w:id="84"/>
     </w:p>
     <w:p>
       <w:pPr>
@@ -16454,8 +16460,8 @@
         </w:rPr>
         <w:drawing>
           <wp:inline distT="0" distB="0" distL="0" distR="0">
-            <wp:extent cx="5536362" cy="2276572"/>
-            <wp:effectExtent l="19050" t="0" r="7188" b="0"/>
+            <wp:extent cx="5193911" cy="2275200"/>
+            <wp:effectExtent l="19050" t="0" r="0" b="0"/>
             <wp:docPr id="15" name="Obrázek 14" descr="first_iter.Concept_class_diagram.emf"/>
             <wp:cNvGraphicFramePr>
               <a:graphicFrameLocks xmlns:a="http://schemas.openxmlformats.org/drawingml/2006/main" noChangeAspect="1"/>
@@ -16476,7 +16482,7 @@
                   <pic:spPr>
                     <a:xfrm>
                       <a:off x="0" y="0"/>
-                      <a:ext cx="5533025" cy="2275200"/>
+                      <a:ext cx="5193911" cy="2275200"/>
                     </a:xfrm>
                     <a:prstGeom prst="rect">
                       <a:avLst/>
@@ -16493,7 +16499,7 @@
       <w:pPr>
         <w:pStyle w:val="Titulek"/>
       </w:pPr>
-      <w:bookmarkStart w:id="82" w:name="_Ref355900773"/>
+      <w:bookmarkStart w:id="85" w:name="_Ref355900773"/>
       <w:r>
         <w:t>Obrázek</w:t>
       </w:r>
@@ -16519,7 +16525,7 @@
           <w:t>1</w:t>
         </w:r>
       </w:fldSimple>
-      <w:bookmarkEnd w:id="82"/>
+      <w:bookmarkEnd w:id="85"/>
       <w:r>
         <w:t xml:space="preserve"> </w:t>
       </w:r>
@@ -16689,8 +16695,8 @@
       <w:pPr>
         <w:pStyle w:val="Nadpis2"/>
       </w:pPr>
-      <w:bookmarkStart w:id="83" w:name="_Ref356170075"/>
-      <w:bookmarkStart w:id="84" w:name="_Toc356475802"/>
+      <w:bookmarkStart w:id="86" w:name="_Ref356170075"/>
+      <w:bookmarkStart w:id="87" w:name="_Toc356475802"/>
       <w:r>
         <w:t>Konverze diagramu tříd do objekto</w:t>
       </w:r>
@@ -16700,8 +16706,8 @@
       <w:r>
         <w:t>ientovaných Petriho sítí</w:t>
       </w:r>
-      <w:bookmarkEnd w:id="83"/>
-      <w:bookmarkEnd w:id="84"/>
+      <w:bookmarkEnd w:id="86"/>
+      <w:bookmarkEnd w:id="87"/>
     </w:p>
     <w:p>
       <w:pPr>
@@ -16964,7 +16970,7 @@
       <w:pPr>
         <w:pStyle w:val="Odstavecdal"/>
       </w:pPr>
-      <w:commentRangeStart w:id="85"/>
+      <w:commentRangeStart w:id="88"/>
       <w:r>
         <w:t xml:space="preserve">** </w:t>
       </w:r>
@@ -16974,12 +16980,12 @@
       <w:r>
         <w:t>ukázka getterů a setterů **</w:t>
       </w:r>
-      <w:commentRangeEnd w:id="85"/>
+      <w:commentRangeEnd w:id="88"/>
       <w:r>
         <w:rPr>
           <w:rStyle w:val="Odkaznakoment"/>
         </w:rPr>
-        <w:commentReference w:id="85"/>
+        <w:commentReference w:id="88"/>
       </w:r>
     </w:p>
     <w:p>
@@ -17305,11 +17311,13 @@
       <w:pPr>
         <w:pStyle w:val="Nadpis3"/>
       </w:pPr>
-      <w:bookmarkStart w:id="86" w:name="_Toc356475803"/>
+      <w:bookmarkStart w:id="89" w:name="_Toc356475803"/>
+      <w:bookmarkStart w:id="90" w:name="_Ref356597035"/>
       <w:r>
         <w:t>Conference</w:t>
       </w:r>
-      <w:bookmarkEnd w:id="86"/>
+      <w:bookmarkEnd w:id="89"/>
+      <w:bookmarkEnd w:id="90"/>
     </w:p>
     <w:p>
       <w:pPr>
@@ -17680,11 +17688,11 @@
       <w:pPr>
         <w:pStyle w:val="Nadpis3"/>
       </w:pPr>
-      <w:bookmarkStart w:id="87" w:name="_Toc356475804"/>
+      <w:bookmarkStart w:id="91" w:name="_Toc356475804"/>
       <w:r>
         <w:t>Location</w:t>
       </w:r>
-      <w:bookmarkEnd w:id="87"/>
+      <w:bookmarkEnd w:id="91"/>
     </w:p>
     <w:p>
       <w:pPr>
@@ -17844,11 +17852,11 @@
       <w:pPr>
         <w:pStyle w:val="Nadpis3"/>
       </w:pPr>
-      <w:bookmarkStart w:id="88" w:name="_Toc356475805"/>
+      <w:bookmarkStart w:id="92" w:name="_Toc356475805"/>
       <w:r>
         <w:t>Member</w:t>
       </w:r>
-      <w:bookmarkEnd w:id="88"/>
+      <w:bookmarkEnd w:id="92"/>
     </w:p>
     <w:p>
       <w:pPr>
@@ -18196,11 +18204,11 @@
       <w:pPr>
         <w:pStyle w:val="Nadpis3"/>
       </w:pPr>
-      <w:bookmarkStart w:id="89" w:name="_Toc356475806"/>
+      <w:bookmarkStart w:id="93" w:name="_Toc356475806"/>
       <w:r>
         <w:t>Paper</w:t>
       </w:r>
-      <w:bookmarkEnd w:id="89"/>
+      <w:bookmarkEnd w:id="93"/>
     </w:p>
     <w:p>
       <w:pPr>
@@ -18515,11 +18523,11 @@
       <w:pPr>
         <w:pStyle w:val="Nadpis3"/>
       </w:pPr>
-      <w:bookmarkStart w:id="90" w:name="_Toc356475807"/>
+      <w:bookmarkStart w:id="94" w:name="_Toc356475807"/>
       <w:r>
         <w:t>Review</w:t>
       </w:r>
-      <w:bookmarkEnd w:id="90"/>
+      <w:bookmarkEnd w:id="94"/>
     </w:p>
     <w:p>
       <w:pPr>
@@ -18681,7 +18689,7 @@
       <w:pPr>
         <w:pStyle w:val="Nadpis1"/>
       </w:pPr>
-      <w:bookmarkStart w:id="91" w:name="_Toc356475808"/>
+      <w:bookmarkStart w:id="95" w:name="_Toc356475808"/>
       <w:r>
         <w:lastRenderedPageBreak/>
         <w:t>Nasazení modelu</w:t>
@@ -18692,7 +18700,7 @@
       <w:r>
         <w:t>systému</w:t>
       </w:r>
-      <w:bookmarkEnd w:id="91"/>
+      <w:bookmarkEnd w:id="95"/>
     </w:p>
     <w:p>
       <w:pPr>
@@ -19096,18 +19104,18 @@
       <w:pPr>
         <w:pStyle w:val="Nadpis2"/>
       </w:pPr>
-      <w:bookmarkStart w:id="92" w:name="_Ref355900583"/>
-      <w:bookmarkStart w:id="93" w:name="_Ref356435135"/>
-      <w:bookmarkStart w:id="94" w:name="_Toc356475809"/>
+      <w:bookmarkStart w:id="96" w:name="_Ref355900583"/>
+      <w:bookmarkStart w:id="97" w:name="_Ref356435135"/>
+      <w:bookmarkStart w:id="98" w:name="_Toc356475809"/>
       <w:r>
         <w:t xml:space="preserve">Řídící </w:t>
       </w:r>
-      <w:commentRangeStart w:id="95"/>
+      <w:commentRangeStart w:id="99"/>
       <w:r>
         <w:t>sítě</w:t>
       </w:r>
-      <w:bookmarkEnd w:id="92"/>
-      <w:commentRangeEnd w:id="95"/>
+      <w:bookmarkEnd w:id="96"/>
+      <w:commentRangeEnd w:id="99"/>
       <w:r>
         <w:rPr>
           <w:rStyle w:val="Odkaznakoment"/>
@@ -19116,10 +19124,10 @@
           <w:bCs w:val="0"/>
           <w:iCs w:val="0"/>
         </w:rPr>
-        <w:commentReference w:id="95"/>
-      </w:r>
-      <w:bookmarkEnd w:id="93"/>
-      <w:bookmarkEnd w:id="94"/>
+        <w:commentReference w:id="99"/>
+      </w:r>
+      <w:bookmarkEnd w:id="97"/>
+      <w:bookmarkEnd w:id="98"/>
     </w:p>
     <w:p>
       <w:pPr>
@@ -19261,7 +19269,7 @@
       <w:r>
         <w:t xml:space="preserve">vidíme provázanost třídy </w:t>
       </w:r>
-      <w:commentRangeStart w:id="96"/>
+      <w:commentRangeStart w:id="100"/>
       <w:r>
         <w:rPr>
           <w:i/>
@@ -19271,12 +19279,12 @@
       <w:r>
         <w:t xml:space="preserve"> </w:t>
       </w:r>
-      <w:commentRangeEnd w:id="96"/>
+      <w:commentRangeEnd w:id="100"/>
       <w:r>
         <w:rPr>
           <w:rStyle w:val="Odkaznakoment"/>
         </w:rPr>
-        <w:commentReference w:id="96"/>
+        <w:commentReference w:id="100"/>
       </w:r>
       <w:r>
         <w:t>se všemi ostatními třídami modelu</w:t>
@@ -19308,11 +19316,13 @@
       <w:pPr>
         <w:pStyle w:val="Nadpis3"/>
       </w:pPr>
-      <w:bookmarkStart w:id="97" w:name="_Toc356475810"/>
+      <w:bookmarkStart w:id="101" w:name="_Toc356475810"/>
+      <w:bookmarkStart w:id="102" w:name="_Ref356596622"/>
       <w:r>
         <w:t>SystemNet</w:t>
       </w:r>
-      <w:bookmarkEnd w:id="97"/>
+      <w:bookmarkEnd w:id="101"/>
+      <w:bookmarkEnd w:id="102"/>
     </w:p>
     <w:p>
       <w:pPr>
@@ -19348,11 +19358,11 @@
       <w:r>
         <w:t xml:space="preserve"> celého Konferenčního systému. Tato třída specifikuje systém jako takový a její instance se bude na serveru vyskytovat jako </w:t>
       </w:r>
-      <w:commentRangeStart w:id="98"/>
+      <w:commentRangeStart w:id="103"/>
       <w:r>
         <w:t>singleton</w:t>
       </w:r>
-      <w:commentRangeEnd w:id="98"/>
+      <w:commentRangeEnd w:id="103"/>
       <w:r>
         <w:rPr>
           <w:rStyle w:val="Znakapoznpodarou"/>
@@ -19363,7 +19373,7 @@
         <w:rPr>
           <w:rStyle w:val="Odkaznakoment"/>
         </w:rPr>
-        <w:commentReference w:id="98"/>
+        <w:commentReference w:id="103"/>
       </w:r>
       <w:r>
         <w:t xml:space="preserve">. Veškeré spuštěné instance aplikace budou přistupovat k tomuto singletonu, jediné instanci třídy </w:t>
@@ -20026,14 +20036,14 @@
       <w:pPr>
         <w:pStyle w:val="Nadpis3"/>
       </w:pPr>
-      <w:bookmarkStart w:id="99" w:name="_Toc356475811"/>
+      <w:bookmarkStart w:id="104" w:name="_Toc356475811"/>
       <w:r>
         <w:t>User</w:t>
       </w:r>
       <w:r>
         <w:t>Net</w:t>
       </w:r>
-      <w:bookmarkEnd w:id="99"/>
+      <w:bookmarkEnd w:id="104"/>
     </w:p>
     <w:p>
       <w:pPr>
@@ -20055,31 +20065,31 @@
       <w:pPr>
         <w:pStyle w:val="Nadpis3"/>
       </w:pPr>
-      <w:bookmarkStart w:id="100" w:name="_Toc356475812"/>
+      <w:bookmarkStart w:id="105" w:name="_Toc356475812"/>
       <w:r>
         <w:t>AdminNet</w:t>
       </w:r>
-      <w:bookmarkEnd w:id="100"/>
+      <w:bookmarkEnd w:id="105"/>
     </w:p>
     <w:p>
       <w:pPr>
         <w:pStyle w:val="Nadpis3"/>
       </w:pPr>
-      <w:bookmarkStart w:id="101" w:name="_Toc356475813"/>
+      <w:bookmarkStart w:id="106" w:name="_Toc356475813"/>
       <w:r>
         <w:t>AuthorNet</w:t>
       </w:r>
-      <w:bookmarkEnd w:id="101"/>
+      <w:bookmarkEnd w:id="106"/>
     </w:p>
     <w:p>
       <w:pPr>
         <w:pStyle w:val="Nadpis3"/>
       </w:pPr>
-      <w:bookmarkStart w:id="102" w:name="_Toc356475814"/>
+      <w:bookmarkStart w:id="107" w:name="_Toc356475814"/>
       <w:r>
         <w:t>ReviewerNet</w:t>
       </w:r>
-      <w:bookmarkEnd w:id="102"/>
+      <w:bookmarkEnd w:id="107"/>
     </w:p>
     <w:p>
       <w:pPr>
@@ -20090,14 +20100,14 @@
       <w:pPr>
         <w:pStyle w:val="Nadpis2"/>
       </w:pPr>
-      <w:bookmarkStart w:id="103" w:name="_Ref355913379"/>
-      <w:bookmarkStart w:id="104" w:name="_Toc356475815"/>
+      <w:bookmarkStart w:id="108" w:name="_Ref355913379"/>
+      <w:bookmarkStart w:id="109" w:name="_Toc356475815"/>
       <w:r>
         <w:lastRenderedPageBreak/>
         <w:t>Uživatelské rozhraní</w:t>
       </w:r>
-      <w:bookmarkEnd w:id="103"/>
-      <w:bookmarkEnd w:id="104"/>
+      <w:bookmarkEnd w:id="108"/>
+      <w:bookmarkEnd w:id="109"/>
     </w:p>
     <w:p>
       <w:pPr>
@@ -20440,8 +20450,37 @@
       <w:r>
         <w:t>výsledku běhu komponenty.</w:t>
       </w:r>
-      <w:r>
-        <w:t xml:space="preserve"> Kromě volání a předání celého řízení jiné komponentě umožňuje Seaside také vnořování komponent. Jedna komponenta potom může být poskládána z více komponent, které mají nezávislé řízení. Toho lze docílit metodou </w:t>
+    </w:p>
+    <w:p>
+      <w:pPr>
+        <w:pStyle w:val="Odstavecdal"/>
+      </w:pPr>
+    </w:p>
+    <w:p>
+      <w:pPr>
+        <w:pStyle w:val="Odstavecdal"/>
+      </w:pPr>
+      <w:r>
+        <w:t>** moz</w:t>
+      </w:r>
+      <w:r>
+        <w:t>n</w:t>
+      </w:r>
+      <w:r>
+        <w:t>a sekv. diagram? viz papir **</w:t>
+      </w:r>
+    </w:p>
+    <w:p>
+      <w:pPr>
+        <w:pStyle w:val="Odstavecdal"/>
+      </w:pPr>
+    </w:p>
+    <w:p>
+      <w:pPr>
+        <w:pStyle w:val="Odstavecdal"/>
+      </w:pPr>
+      <w:r>
+        <w:t xml:space="preserve">Kromě volání a předání celého řízení jiné komponentě umožňuje Seaside také vnořování komponent. Jedna komponenta potom může být poskládána z více komponent, které mají nezávislé řízení. Toho lze docílit metodou </w:t>
       </w:r>
       <w:r>
         <w:rPr>
@@ -20462,7 +20501,11 @@
         <w:t>WACanvas</w:t>
       </w:r>
       <w:r>
-        <w:t>, které dané komponentě vymezí prostor na stránce pro vykreslení a vlastní řízení.</w:t>
+        <w:t xml:space="preserve">, které dané komponentě </w:t>
+      </w:r>
+      <w:r>
+        <w:lastRenderedPageBreak/>
+        <w:t>vymezí prostor na stránce pro vykreslení a vlastní řízení.</w:t>
       </w:r>
       <w:r>
         <w:t xml:space="preserve"> </w:t>
@@ -20485,7 +20528,6 @@
         <w:pStyle w:val="Odstavecdal"/>
       </w:pPr>
       <w:r>
-        <w:lastRenderedPageBreak/>
         <w:t xml:space="preserve">Výše popsané chování </w:t>
       </w:r>
       <w:r>
@@ -21086,7 +21128,11 @@
         <w:t xml:space="preserve"> Více</w:t>
       </w:r>
       <w:r>
-        <w:t xml:space="preserve"> informací najdete v knize o</w:t>
+        <w:t xml:space="preserve"> </w:t>
+      </w:r>
+      <w:r>
+        <w:lastRenderedPageBreak/>
+        <w:t>informací najdete v knize o</w:t>
       </w:r>
       <w:r>
         <w:t xml:space="preserve"> Seaside </w:t>
@@ -21138,7 +21184,6 @@
         <w:pStyle w:val="Odstavecdal"/>
       </w:pPr>
       <w:r>
-        <w:lastRenderedPageBreak/>
         <w:t xml:space="preserve">První použitou zprávou je </w:t>
       </w:r>
       <w:r>
@@ -21759,7 +21804,11 @@
         <w:t>y zůstalo vstupní pole vyplněné,</w:t>
       </w:r>
       <w:r>
-        <w:t xml:space="preserve"> to proto, protože dříve při </w:t>
+        <w:t xml:space="preserve"> to </w:t>
+      </w:r>
+      <w:r>
+        <w:lastRenderedPageBreak/>
+        <w:t xml:space="preserve">proto, protože dříve při </w:t>
       </w:r>
       <w:r>
         <w:t xml:space="preserve">potvrzení formuláře se </w:t>
@@ -21768,33 +21817,1295 @@
         <w:t>hodnota z pole</w:t>
       </w:r>
       <w:r>
-        <w:t xml:space="preserve"> uložila do proměnné komponenty a </w:t>
+        <w:t xml:space="preserve"> uložila do proměnné komponenty a nyní je</w:t>
+      </w:r>
+      <w:r>
+        <w:t xml:space="preserve"> tedy načtena do vstupního pole, což dokazuje, že jsme se opravdu vrátili do původní komponenty, která nyní pokračuje ve svém cy</w:t>
+      </w:r>
+      <w:r>
+        <w:t>klu a bylo znovu vykreslena.</w:t>
+      </w:r>
+    </w:p>
+    <w:p>
+      <w:pPr>
+        <w:pStyle w:val="Odstavecdal"/>
+      </w:pPr>
+    </w:p>
+    <w:p>
+      <w:pPr>
+        <w:pStyle w:val="Odstavecdal"/>
+      </w:pPr>
+      <w:r>
+        <w:t xml:space="preserve">** </w:t>
+      </w:r>
+      <w:r>
+        <w:t>TODO: obr posloupností stránek **</w:t>
+      </w:r>
+    </w:p>
+    <w:p>
+      <w:pPr>
+        <w:pStyle w:val="Odstavecdal"/>
+      </w:pPr>
+    </w:p>
+    <w:p>
+      <w:pPr>
+        <w:pStyle w:val="Nadpis3"/>
+      </w:pPr>
+      <w:r>
+        <w:t>Napojení na PNtalk</w:t>
+      </w:r>
+    </w:p>
+    <w:p>
+      <w:pPr>
+        <w:pStyle w:val="Odstavecprvn"/>
+      </w:pPr>
+      <w:r>
+        <w:t>** počítám s tím, že v kap o PNtalk je popsáno vytvoření instance nějaké PNtalk třídy a její puštění v simulaci pomocí Workspace **</w:t>
+      </w:r>
+    </w:p>
+    <w:p>
+      <w:pPr>
+        <w:pStyle w:val="Odstavecdal"/>
+      </w:pPr>
+    </w:p>
+    <w:p>
+      <w:pPr>
+        <w:pStyle w:val="Odstavecprvn"/>
+      </w:pPr>
+      <w:r>
+        <w:t>Nyní, když už máme představu o tom, jak fu</w:t>
+      </w:r>
+      <w:r>
+        <w:t>n</w:t>
+      </w:r>
+      <w:r>
+        <w:t xml:space="preserve">guje framework Seaside, popíšeme </w:t>
+      </w:r>
+      <w:r>
+        <w:t xml:space="preserve">si </w:t>
+      </w:r>
+      <w:r>
+        <w:t>jeho propojení s objekty vytvořenými v PNtalku</w:t>
+      </w:r>
+      <w:r>
+        <w:t>, které</w:t>
+      </w:r>
+      <w:r>
+        <w:t xml:space="preserve"> budeme </w:t>
+      </w:r>
+      <w:r>
+        <w:t xml:space="preserve">dále </w:t>
+      </w:r>
+      <w:r>
+        <w:t xml:space="preserve">nazývat </w:t>
+      </w:r>
+      <w:r>
+        <w:t>sítě</w:t>
+      </w:r>
+      <w:r>
+        <w:t xml:space="preserve">. </w:t>
+      </w:r>
+      <w:r>
+        <w:t xml:space="preserve">V kapitole </w:t>
+      </w:r>
+      <w:r>
+        <w:fldChar w:fldCharType="begin"/>
+      </w:r>
+      <w:r>
+        <w:instrText xml:space="preserve"> REF _Ref356592596 \r \h </w:instrText>
+      </w:r>
+      <w:r>
+        <w:fldChar w:fldCharType="separate"/>
+      </w:r>
+      <w:r>
+        <w:t>4.4</w:t>
+      </w:r>
+      <w:r>
+        <w:fldChar w:fldCharType="end"/>
+      </w:r>
+      <w:r>
+        <w:t xml:space="preserve"> jsme si popsali instanciaci sítě a její spuštění v simulaci. Pokud chceme aby komponenta Seasidu mohla komunikovat s nějakou sítí, je třeba toto vytvoření a začlenění do simulace integrovat do její inicializační metody, přičemž si v nějaké proměnné ponecháme referenci na danou síť.</w:t>
+      </w:r>
+      <w:r>
+        <w:t xml:space="preserve"> V kapitole o řídících sítích </w:t>
+      </w:r>
+      <w:r>
+        <w:fldChar w:fldCharType="begin"/>
+      </w:r>
+      <w:r>
+        <w:instrText xml:space="preserve"> REF _Ref356435135 \r \h </w:instrText>
+      </w:r>
+      <w:r>
+        <w:fldChar w:fldCharType="separate"/>
+      </w:r>
+      <w:r>
+        <w:t>7.1</w:t>
+      </w:r>
+      <w:r>
+        <w:fldChar w:fldCharType="end"/>
+      </w:r>
+      <w:r>
+        <w:t xml:space="preserve"> jsme zmínili, že základem celé aplikace z pohledu PNtalku bude síť </w:t>
+      </w:r>
+      <w:r>
+        <w:rPr>
+          <w:i/>
+        </w:rPr>
+        <w:t>SystemNet</w:t>
+      </w:r>
+      <w:r>
+        <w:t xml:space="preserve">, která se bude v systému vyskytovat jako singleton, což </w:t>
+      </w:r>
+      <w:r>
+        <w:t>musíme ošetřit</w:t>
+      </w:r>
+      <w:r>
+        <w:t xml:space="preserve"> při její</w:t>
+      </w:r>
+      <w:r>
+        <w:t>m</w:t>
+      </w:r>
+      <w:r>
+        <w:t xml:space="preserve"> vytváření v </w:t>
+      </w:r>
+      <w:r>
+        <w:t xml:space="preserve">metodě </w:t>
+      </w:r>
+      <w:r>
+        <w:rPr>
+          <w:rFonts w:ascii="Courier New" w:hAnsi="Courier New" w:cs="Courier New"/>
+        </w:rPr>
+        <w:t>initialize</w:t>
+      </w:r>
+      <w:r>
+        <w:t xml:space="preserve"> naší k</w:t>
+      </w:r>
+      <w:r>
+        <w:t xml:space="preserve">ořenové komponenty. Protože Seaside pro každé připojení k webové aplikaci vytváří novou instanci kořenové komponenty, je </w:t>
+      </w:r>
+      <w:r>
+        <w:t>po</w:t>
+      </w:r>
+      <w:r>
+        <w:t xml:space="preserve">třeba síť </w:t>
+      </w:r>
+      <w:r>
+        <w:rPr>
+          <w:i/>
+        </w:rPr>
+        <w:t>SystemNet</w:t>
+      </w:r>
+      <w:r>
+        <w:t xml:space="preserve"> uchovávat v třídní proměnné, kterou nazveme </w:t>
+      </w:r>
+      <w:r>
+        <w:rPr>
+          <w:rFonts w:ascii="Courier New" w:hAnsi="Courier New" w:cs="Courier New"/>
+        </w:rPr>
+        <w:t>system</w:t>
+      </w:r>
+      <w:r>
+        <w:t>, a zároveň kontrolovat</w:t>
+      </w:r>
+      <w:r>
+        <w:t xml:space="preserve"> jestli už nebylo instanciována</w:t>
+      </w:r>
+      <w:r>
+        <w:t>.</w:t>
+      </w:r>
+      <w:r>
+        <w:t xml:space="preserve"> </w:t>
+      </w:r>
+      <w:r>
+        <w:t xml:space="preserve">Teď trochu přeskočíme a prozradíme, že kořenová komponenta naší aplikace Konferenčního systému se bude jmenovat </w:t>
+      </w:r>
+      <w:r>
+        <w:rPr>
+          <w:i/>
+        </w:rPr>
+        <w:t>WAConferenceSystemDP</w:t>
+      </w:r>
+      <w:r>
+        <w:t xml:space="preserve"> a následující úryvek kódu je její metodou </w:t>
+      </w:r>
+      <w:r>
+        <w:rPr>
+          <w:rFonts w:ascii="Courier New" w:hAnsi="Courier New" w:cs="Courier New"/>
+        </w:rPr>
+        <w:t>initialize</w:t>
+      </w:r>
+      <w:r>
+        <w:t>.</w:t>
+      </w:r>
+    </w:p>
+    <w:p>
+      <w:pPr>
+        <w:pStyle w:val="Codeblock"/>
+      </w:pPr>
+      <w:r>
+        <w:t xml:space="preserve">WACoferenceSystemDP </w:t>
+      </w:r>
+      <w:r>
+        <w:rPr>
+          <w:lang w:val="en-US"/>
+        </w:rPr>
+        <w:t xml:space="preserve">&gt;&gt; </w:t>
+      </w:r>
+      <w:r>
+        <w:t>initialize</w:t>
+      </w:r>
+      <w:r>
+        <w:br/>
+      </w:r>
+      <w:r>
+        <w:tab/>
+        <w:t>| regCls |</w:t>
+      </w:r>
+      <w:r>
+        <w:br/>
+      </w:r>
+      <w:r>
+        <w:tab/>
+        <w:t>super initialize.</w:t>
+      </w:r>
+      <w:r>
+        <w:br/>
+      </w:r>
+      <w:r>
+        <w:tab/>
+        <w:t xml:space="preserve">system isNil ifTrue: [ </w:t>
+      </w:r>
+      <w:r>
+        <w:br/>
+      </w:r>
+      <w:r>
+        <w:tab/>
+      </w:r>
+      <w:r>
+        <w:tab/>
+        <w:t>regCls _ MyRepository objectWithPathName: '/PNtalk classes/ConferenceSystemDP/SystemNet'.</w:t>
+      </w:r>
+      <w:r>
+        <w:br/>
+      </w:r>
+      <w:r>
+        <w:tab/>
+      </w:r>
+      <w:r>
+        <w:tab/>
+        <w:t>system _ regCls newIn: (PNtalkSimulation default world).</w:t>
+      </w:r>
+      <w:r>
+        <w:br/>
+      </w:r>
+      <w:r>
+        <w:tab/>
+        <w:t>].</w:t>
+      </w:r>
+    </w:p>
+    <w:p>
+      <w:pPr>
+        <w:pStyle w:val="Odstavecdal"/>
+      </w:pPr>
+      <w:r>
+        <w:t xml:space="preserve">Vytvořili jsme si proměnnou </w:t>
+      </w:r>
+      <w:r>
+        <w:t xml:space="preserve">uchovávající síť </w:t>
+      </w:r>
+      <w:r>
+        <w:rPr>
+          <w:i/>
+        </w:rPr>
+        <w:t>SystemNet</w:t>
+      </w:r>
+      <w:r>
+        <w:t>, která bude přístupná</w:t>
+      </w:r>
+      <w:r>
+        <w:t xml:space="preserve"> všem instancím naší webové aplikace.</w:t>
+      </w:r>
+      <w:r>
+        <w:t xml:space="preserve"> Po přistoupení k aplikaci přes webový prohlížeč uvidíme v prostředí Squeaku, že opravdu byla tato síť vytvořena a je připravena k simulaci. Zde přichází menší zádrhel, že tu simulaci musí manuálně spustit, aby se síť </w:t>
+      </w:r>
+      <w:r>
+        <w:rPr>
+          <w:i/>
+        </w:rPr>
+        <w:t>SystemNet</w:t>
+      </w:r>
+      <w:r>
+        <w:t xml:space="preserve"> stala aktivní a mohla reagovat na zaslané zprávy.</w:t>
+      </w:r>
+      <w:r>
+        <w:t xml:space="preserve"> Toto je bohužel další prozatimní vada experimentálního nástroje PNtalk.</w:t>
+      </w:r>
+    </w:p>
+    <w:p>
+      <w:pPr>
+        <w:pStyle w:val="Odstavecdal"/>
+      </w:pPr>
+      <w:r>
+        <w:t xml:space="preserve">Jelikož je síť </w:t>
+      </w:r>
+      <w:r>
+        <w:t xml:space="preserve">PNtalku </w:t>
+      </w:r>
+      <w:r>
+        <w:t xml:space="preserve">ve skutečnosti objekt, je možné ji zasílat zprávy a tím vyvolávat jeho metody. Toto se zatím od standardního použití Smalltalku. Sítě PNtalku ale mohou obsahovat synchronní porty a predikáty (viz kapitola </w:t>
+      </w:r>
+      <w:r>
+        <w:fldChar w:fldCharType="begin"/>
+      </w:r>
+      <w:r>
+        <w:instrText xml:space="preserve"> REF _Ref356593197 \r \h </w:instrText>
+      </w:r>
+      <w:r>
+        <w:fldChar w:fldCharType="separate"/>
+      </w:r>
+      <w:r>
+        <w:t>4.2.2</w:t>
+      </w:r>
+      <w:r>
+        <w:fldChar w:fldCharType="end"/>
+      </w:r>
+      <w:r>
+        <w:t>), které se od kla</w:t>
+      </w:r>
+      <w:r>
+        <w:t>sických metod liší a je potřeba je volat speciálním způsobem</w:t>
+      </w:r>
+      <w:r>
+        <w:t>, jak ukazuje příklad zdrojového kódu níže.</w:t>
+      </w:r>
+      <w:r>
+        <w:t xml:space="preserve"> Zasláním zprávy </w:t>
+      </w:r>
+      <w:r>
+        <w:rPr>
+          <w:rFonts w:ascii="Courier New" w:hAnsi="Courier New" w:cs="Courier New"/>
+        </w:rPr>
+        <w:t>asPort</w:t>
+      </w:r>
+      <w:r>
+        <w:t xml:space="preserve"> objektu PNtalku získáme objekt (dále </w:t>
+      </w:r>
+      <w:r>
+        <w:rPr>
+          <w:i/>
+        </w:rPr>
+        <w:t>port</w:t>
+      </w:r>
+      <w:r>
+        <w:t xml:space="preserve">), jehož metody odpovídají synchronním portům objektu PNtalku. Voláním metody objektu </w:t>
+      </w:r>
+      <w:r>
+        <w:rPr>
+          <w:i/>
+        </w:rPr>
+        <w:t>port</w:t>
+      </w:r>
+      <w:r>
+        <w:t xml:space="preserve"> se ve skutečnosti dotazujeme na stejnojmenný synchronní </w:t>
       </w:r>
       <w:r>
         <w:lastRenderedPageBreak/>
-        <w:t>nyní je</w:t>
-      </w:r>
-      <w:r>
-        <w:t xml:space="preserve"> tedy načtena do vstupního pole, což dokazuje, že jsme se opravdu vrátili do původní komponenty, která nyní pokračuje ve svém cy</w:t>
-      </w:r>
-      <w:r>
-        <w:t>klu a bylo znovu vykreslena.</w:t>
+        <w:t xml:space="preserve">port původní sítě. Pokud má port nějaké parametry, můžeme </w:t>
+      </w:r>
+      <w:r>
+        <w:t>jej volat</w:t>
+      </w:r>
+      <w:r>
+        <w:t xml:space="preserve">, stejně jako při volání ze sítě PNtalku, </w:t>
+      </w:r>
+      <w:r>
+        <w:t xml:space="preserve">s volnými, nebo vázanými proměnnými. Volání s vázanou proměnnou se neliší od jiného volání metod s parametrem, ale při volání s volnou proměnnou musíme na místo proměnné napsat </w:t>
+      </w:r>
+      <w:r>
+        <w:rPr>
+          <w:rFonts w:ascii="Courier New" w:hAnsi="Courier New" w:cs="Courier New"/>
+        </w:rPr>
+        <w:t>(PNVariable name:</w:t>
+      </w:r>
+      <w:r>
+        <w:rPr>
+          <w:rFonts w:ascii="Courier New" w:hAnsi="Courier New" w:cs="Courier New"/>
+          <w:lang w:val="en-US"/>
+        </w:rPr>
+        <w:t>#var</w:t>
+      </w:r>
+      <w:r>
+        <w:rPr>
+          <w:rFonts w:ascii="Courier New" w:hAnsi="Courier New" w:cs="Courier New"/>
+          <w:lang w:val="en-US"/>
+        </w:rPr>
+        <w:t>)</w:t>
+      </w:r>
+      <w:r>
+        <w:rPr>
+          <w:lang w:val="en-US"/>
+        </w:rPr>
+        <w:t xml:space="preserve">, </w:t>
+      </w:r>
+      <w:r>
+        <w:t xml:space="preserve">kde </w:t>
+      </w:r>
+      <w:r>
+        <w:rPr>
+          <w:rFonts w:ascii="Courier New" w:hAnsi="Courier New" w:cs="Courier New"/>
+        </w:rPr>
+        <w:t>var</w:t>
+      </w:r>
+      <w:r>
+        <w:t xml:space="preserve"> je jméno volné proměnné a bude na ni navázána hodnota, dle pravidel OOPN.</w:t>
+      </w:r>
+      <w:r>
+        <w:t xml:space="preserve"> </w:t>
+      </w:r>
+      <w:r>
+        <w:t xml:space="preserve">Výsledkem volání </w:t>
+      </w:r>
+      <w:r>
+        <w:t xml:space="preserve">portu </w:t>
+      </w:r>
+      <w:r>
+        <w:t xml:space="preserve">je </w:t>
+      </w:r>
+      <w:r>
+        <w:t xml:space="preserve">potom </w:t>
+      </w:r>
+      <w:r>
+        <w:t xml:space="preserve">objekt, který nazveme </w:t>
+      </w:r>
+      <w:r>
+        <w:rPr>
+          <w:i/>
+        </w:rPr>
+        <w:t>res</w:t>
+      </w:r>
+      <w:r>
+        <w:t xml:space="preserve">, a který umožňuje volání </w:t>
+      </w:r>
+      <w:r>
+        <w:t>metod</w:t>
+      </w:r>
+      <w:r>
+        <w:t>:</w:t>
       </w:r>
     </w:p>
     <w:p>
       <w:pPr>
         <w:pStyle w:val="Odstavecdal"/>
-      </w:pPr>
+        <w:numPr>
+          <w:ilvl w:val="0"/>
+          <w:numId w:val="22"/>
+        </w:numPr>
+      </w:pPr>
+      <w:r>
+        <w:rPr>
+          <w:rFonts w:ascii="Courier New" w:hAnsi="Courier New" w:cs="Courier New"/>
+        </w:rPr>
+        <w:t>isTrue</w:t>
+      </w:r>
+      <w:r>
+        <w:t xml:space="preserve">, která vrací </w:t>
+      </w:r>
+      <w:r>
+        <w:rPr>
+          <w:rFonts w:ascii="Courier New" w:hAnsi="Courier New" w:cs="Courier New"/>
+        </w:rPr>
+        <w:t>true</w:t>
+      </w:r>
+      <w:r>
+        <w:t xml:space="preserve"> pokud je synchronní port proveditelný;</w:t>
+      </w:r>
     </w:p>
     <w:p>
       <w:pPr>
         <w:pStyle w:val="Odstavecdal"/>
+        <w:numPr>
+          <w:ilvl w:val="0"/>
+          <w:numId w:val="22"/>
+        </w:numPr>
+      </w:pPr>
+      <w:r>
+        <w:rPr>
+          <w:rFonts w:ascii="Courier New" w:hAnsi="Courier New" w:cs="Courier New"/>
+        </w:rPr>
+        <w:t>perform</w:t>
+      </w:r>
+      <w:r>
+        <w:t>, která synchronní port provede</w:t>
+      </w:r>
+      <w:r>
+        <w:rPr>
+          <w:rStyle w:val="Znakapoznpodarou"/>
+        </w:rPr>
+        <w:footnoteReference w:id="16"/>
+      </w:r>
+      <w:r>
+        <w:t>;</w:t>
+      </w:r>
+    </w:p>
+    <w:p>
+      <w:pPr>
+        <w:pStyle w:val="Odstavecdal"/>
+        <w:numPr>
+          <w:ilvl w:val="0"/>
+          <w:numId w:val="22"/>
+        </w:numPr>
+      </w:pPr>
+      <w:r>
+        <w:rPr>
+          <w:rFonts w:ascii="Courier New" w:hAnsi="Courier New" w:cs="Courier New"/>
+        </w:rPr>
+        <w:t>variable:</w:t>
+      </w:r>
+      <w:r>
+        <w:rPr>
+          <w:rFonts w:ascii="Courier New" w:hAnsi="Courier New" w:cs="Courier New"/>
+          <w:lang w:val="en-US"/>
+        </w:rPr>
+        <w:t>#var</w:t>
+      </w:r>
+      <w:r>
+        <w:rPr>
+          <w:lang w:val="en-US"/>
+        </w:rPr>
+        <w:t xml:space="preserve">, </w:t>
+      </w:r>
+      <w:r>
+        <w:t>která</w:t>
+      </w:r>
+      <w:r>
+        <w:t xml:space="preserve"> vrátí výsledek navázání (objekt) na volnou proměnnou nazvanou </w:t>
+      </w:r>
+      <w:r>
+        <w:rPr>
+          <w:rFonts w:ascii="Courier New" w:hAnsi="Courier New" w:cs="Courier New"/>
+        </w:rPr>
+        <w:t>var</w:t>
+      </w:r>
+      <w:r>
+        <w:t>;</w:t>
+      </w:r>
+    </w:p>
+    <w:p>
+      <w:pPr>
+        <w:pStyle w:val="Odstavecdal"/>
+        <w:numPr>
+          <w:ilvl w:val="0"/>
+          <w:numId w:val="22"/>
+        </w:numPr>
+      </w:pPr>
+      <w:r>
+        <w:rPr>
+          <w:rFonts w:ascii="Courier New" w:hAnsi="Courier New" w:cs="Courier New"/>
+        </w:rPr>
+        <w:t>collectVariable</w:t>
+      </w:r>
+      <w:r>
+        <w:rPr>
+          <w:rFonts w:ascii="Courier New" w:hAnsi="Courier New" w:cs="Courier New"/>
+        </w:rPr>
+        <w:t>:</w:t>
+      </w:r>
+      <w:r>
+        <w:rPr>
+          <w:rFonts w:ascii="Courier New" w:hAnsi="Courier New" w:cs="Courier New"/>
+          <w:lang w:val="en-US"/>
+        </w:rPr>
+        <w:t>#var</w:t>
+      </w:r>
+      <w:r>
+        <w:t xml:space="preserve">, která vrátí kolekci všech možný navázání na volnou proměnnou </w:t>
+      </w:r>
+      <w:r>
+        <w:rPr>
+          <w:rFonts w:ascii="Courier New" w:hAnsi="Courier New" w:cs="Courier New"/>
+        </w:rPr>
+        <w:t>var.</w:t>
+      </w:r>
+    </w:p>
+    <w:p>
+      <w:pPr>
+        <w:pStyle w:val="Odstavecdal"/>
+      </w:pPr>
+      <w:r>
+        <w:t xml:space="preserve">Pro názornost si ukážeme kus kódu, </w:t>
+      </w:r>
+      <w:r>
+        <w:t>předpokládejme, že</w:t>
+      </w:r>
+      <w:r>
+        <w:t xml:space="preserve"> proměnná </w:t>
+      </w:r>
+      <w:r>
+        <w:rPr>
+          <w:rFonts w:ascii="Courier New" w:hAnsi="Courier New" w:cs="Courier New"/>
+          <w:i/>
+        </w:rPr>
+        <w:t>system</w:t>
+      </w:r>
+      <w:r>
+        <w:t xml:space="preserve"> je referencí na objekt </w:t>
+      </w:r>
+      <w:r>
+        <w:t xml:space="preserve">OOPN </w:t>
+      </w:r>
+      <w:r>
+        <w:t xml:space="preserve">třídy </w:t>
+      </w:r>
+      <w:r>
+        <w:rPr>
+          <w:i/>
+        </w:rPr>
+        <w:t>SystemNet</w:t>
+      </w:r>
+      <w:r>
+        <w:t xml:space="preserve"> představené v kapitole </w:t>
+      </w:r>
+      <w:r>
+        <w:fldChar w:fldCharType="begin"/>
+      </w:r>
+      <w:r>
+        <w:instrText xml:space="preserve"> REF _Ref356596622 \r \h </w:instrText>
+      </w:r>
+      <w:r>
+        <w:fldChar w:fldCharType="separate"/>
+      </w:r>
+      <w:r>
+        <w:t>7.1.1</w:t>
+      </w:r>
+      <w:r>
+        <w:fldChar w:fldCharType="end"/>
+      </w:r>
+      <w:r>
+        <w:t>.</w:t>
+      </w:r>
+      <w:r>
+        <w:t xml:space="preserve"> V ukázce se vyskytuje také objekt </w:t>
+      </w:r>
+      <w:r>
+        <w:t xml:space="preserve">OOPN </w:t>
+      </w:r>
+      <w:r>
+        <w:t xml:space="preserve">třídy </w:t>
+      </w:r>
+      <w:r>
+        <w:rPr>
+          <w:i/>
+        </w:rPr>
+        <w:t>Conference</w:t>
+      </w:r>
+      <w:r>
+        <w:t xml:space="preserve"> popsané v kapitole </w:t>
+      </w:r>
+      <w:r>
+        <w:fldChar w:fldCharType="begin"/>
+      </w:r>
+      <w:r>
+        <w:instrText xml:space="preserve"> REF _Ref356597035 \r \h </w:instrText>
+      </w:r>
+      <w:r>
+        <w:fldChar w:fldCharType="separate"/>
+      </w:r>
+      <w:r>
+        <w:t>6.2.1</w:t>
+      </w:r>
+      <w:r>
+        <w:fldChar w:fldCharType="end"/>
+      </w:r>
+      <w:r>
+        <w:t>.</w:t>
+      </w:r>
+    </w:p>
+    <w:p>
+      <w:pPr>
+        <w:pStyle w:val="Odstavecdal"/>
+      </w:pPr>
+      <w:r>
+        <w:t xml:space="preserve">V kódu provádíme výpis jmen všech konferencí obsažených v systému. Jelikož je synchronní port </w:t>
+      </w:r>
+      <w:r>
+        <w:rPr>
+          <w:i/>
+        </w:rPr>
+        <w:t>conferences:</w:t>
+      </w:r>
+      <w:r>
+        <w:t xml:space="preserve"> ve skutečnosti pouze predikátem, nevoláme nad výsledkem metodu </w:t>
+      </w:r>
+      <w:r>
+        <w:rPr>
+          <w:rFonts w:ascii="Courier New" w:hAnsi="Courier New" w:cs="Courier New"/>
+        </w:rPr>
+        <w:t>perform</w:t>
+      </w:r>
+      <w:r>
+        <w:t>.</w:t>
+      </w:r>
+    </w:p>
+    <w:p>
+      <w:pPr>
+        <w:pStyle w:val="Codeblock"/>
+      </w:pPr>
+      <w:r>
+        <w:t>renderContentOn:</w:t>
+      </w:r>
+      <w:r>
+        <w:rPr>
+          <w:i/>
+        </w:rPr>
+        <w:t xml:space="preserve"> </w:t>
+      </w:r>
+      <w:r>
+        <w:rPr>
+          <w:i/>
+        </w:rPr>
+        <w:t>html</w:t>
+      </w:r>
+      <w:r>
+        <w:rPr>
+          <w:i/>
+        </w:rPr>
+        <w:br/>
+      </w:r>
+      <w:r>
+        <w:rPr>
+          <w:i/>
+        </w:rPr>
+        <w:tab/>
+      </w:r>
+      <w:r>
+        <w:rPr>
+          <w:i/>
+        </w:rPr>
+        <w:t>system</w:t>
+      </w:r>
+      <w:r>
+        <w:rPr>
+          <w:i/>
+        </w:rPr>
+        <w:t xml:space="preserve"> </w:t>
+      </w:r>
+      <w:r>
+        <w:t>addConference: (</w:t>
+      </w:r>
+      <w:r>
+        <w:rPr>
+          <w:i/>
+        </w:rPr>
+        <w:t>system</w:t>
+      </w:r>
+      <w:r>
+        <w:t xml:space="preserve"> newConference name:</w:t>
+      </w:r>
+      <w:r>
+        <w:rPr>
+          <w:lang w:val="en-US"/>
+        </w:rPr>
+        <w:t>'Conf1'</w:t>
+      </w:r>
+      <w:r>
+        <w:t>).</w:t>
+      </w:r>
+      <w:r>
+        <w:br/>
+      </w:r>
+      <w:r>
+        <w:rPr>
+          <w:i/>
+        </w:rPr>
+        <w:tab/>
+      </w:r>
+      <w:r>
+        <w:rPr>
+          <w:i/>
+        </w:rPr>
+        <w:t>system</w:t>
+      </w:r>
+      <w:r>
+        <w:rPr>
+          <w:i/>
+        </w:rPr>
+        <w:t xml:space="preserve"> </w:t>
+      </w:r>
+      <w:r>
+        <w:t>addConference: (</w:t>
+      </w:r>
+      <w:r>
+        <w:rPr>
+          <w:i/>
+        </w:rPr>
+        <w:t>system</w:t>
+      </w:r>
+      <w:r>
+        <w:t xml:space="preserve"> newConference name:</w:t>
+      </w:r>
+      <w:r>
+        <w:rPr>
+          <w:lang w:val="en-US"/>
+        </w:rPr>
+        <w:t>'Conf2'</w:t>
+      </w:r>
+      <w:r>
+        <w:t>).</w:t>
+      </w:r>
+      <w:r>
+        <w:br/>
+      </w:r>
+      <w:r>
+        <w:tab/>
+      </w:r>
+      <w:r>
+        <w:br/>
+      </w:r>
+      <w:r>
+        <w:tab/>
+      </w:r>
+      <w:r>
+        <w:t>res _ system asPort conferences: (PNVariable name: #c).</w:t>
+      </w:r>
+      <w:r>
+        <w:br/>
+      </w:r>
+      <w:r>
+        <w:tab/>
+      </w:r>
+      <w:r>
+        <w:t>res isTrue</w:t>
+      </w:r>
+      <w:r>
+        <w:br/>
+      </w:r>
+      <w:r>
+        <w:tab/>
+      </w:r>
+      <w:r>
+        <w:tab/>
+      </w:r>
+      <w:r>
+        <w:t>ifTrue: [</w:t>
+      </w:r>
+      <w:r>
+        <w:br/>
+      </w:r>
+      <w:r>
+        <w:tab/>
+      </w:r>
+      <w:r>
+        <w:tab/>
+      </w:r>
+      <w:r>
+        <w:tab/>
+        <w:t>(conferences collectVariable: #c) do:</w:t>
+      </w:r>
+      <w:r>
+        <w:br/>
+      </w:r>
+      <w:r>
+        <w:tab/>
+      </w:r>
+      <w:r>
+        <w:tab/>
+      </w:r>
+      <w:r>
+        <w:tab/>
+      </w:r>
+      <w:r>
+        <w:tab/>
+        <w:t>[:conf |</w:t>
+      </w:r>
+      <w:r>
+        <w:br/>
+      </w:r>
+      <w:r>
+        <w:tab/>
+      </w:r>
+      <w:r>
+        <w:tab/>
+      </w:r>
+      <w:r>
+        <w:tab/>
+      </w:r>
+      <w:r>
+        <w:tab/>
+      </w:r>
+      <w:r>
+        <w:tab/>
+        <w:t>res _ conf asPort name: (PNVariable name: #var).</w:t>
+      </w:r>
+      <w:r>
+        <w:br/>
+      </w:r>
+      <w:r>
+        <w:tab/>
+      </w:r>
+      <w:r>
+        <w:tab/>
+      </w:r>
+      <w:r>
+        <w:tab/>
+      </w:r>
+      <w:r>
+        <w:tab/>
+      </w:r>
+      <w:r>
+        <w:tab/>
+        <w:t>name _ res variable: #var.</w:t>
+      </w:r>
+      <w:r>
+        <w:br/>
+      </w:r>
+      <w:r>
+        <w:tab/>
+      </w:r>
+      <w:r>
+        <w:tab/>
+      </w:r>
+      <w:r>
+        <w:tab/>
+      </w:r>
+      <w:r>
+        <w:tab/>
+      </w:r>
+      <w:r>
+        <w:tab/>
+      </w:r>
+      <w:r>
+        <w:rPr>
+          <w:i/>
+        </w:rPr>
+        <w:t>html</w:t>
+      </w:r>
+      <w:r>
+        <w:rPr>
+          <w:i/>
+        </w:rPr>
+        <w:t xml:space="preserve"> </w:t>
+      </w:r>
+      <w:r>
+        <w:t>text: name.</w:t>
+      </w:r>
+      <w:r>
+        <w:br/>
+      </w:r>
+      <w:r>
+        <w:tab/>
+      </w:r>
+      <w:r>
+        <w:tab/>
+      </w:r>
+      <w:r>
+        <w:tab/>
+      </w:r>
+      <w:r>
+        <w:tab/>
+      </w:r>
+      <w:r>
+        <w:tab/>
+      </w:r>
+      <w:r>
+        <w:rPr>
+          <w:i/>
+        </w:rPr>
+        <w:t>html</w:t>
+      </w:r>
+      <w:r>
+        <w:t xml:space="preserve"> break.</w:t>
+      </w:r>
+      <w:r>
+        <w:br/>
+      </w:r>
+      <w:r>
+        <w:tab/>
+      </w:r>
+      <w:r>
+        <w:tab/>
+      </w:r>
+      <w:r>
+        <w:tab/>
+      </w:r>
+      <w:r>
+        <w:tab/>
+      </w:r>
+      <w:r>
+        <w:rPr>
+          <w:lang w:val="en-US"/>
+        </w:rPr>
+        <w:t>].</w:t>
+      </w:r>
+      <w:r>
+        <w:br/>
+      </w:r>
+      <w:r>
+        <w:tab/>
+      </w:r>
+      <w:r>
+        <w:tab/>
+      </w:r>
+      <w:r>
+        <w:rPr>
+          <w:lang w:val="en-US"/>
+        </w:rPr>
+        <w:t>]</w:t>
+      </w:r>
+      <w:r>
+        <w:br/>
+      </w:r>
+      <w:r>
+        <w:tab/>
+      </w:r>
+      <w:r>
+        <w:tab/>
+        <w:t xml:space="preserve">ifFalse: </w:t>
+      </w:r>
+      <w:r>
+        <w:rPr>
+          <w:lang w:val="en-US"/>
+        </w:rPr>
+        <w:t>[</w:t>
+      </w:r>
+      <w:r>
+        <w:rPr>
+          <w:lang w:val="en-US"/>
+        </w:rPr>
+        <w:br/>
+      </w:r>
+      <w:r>
+        <w:rPr>
+          <w:lang w:val="en-US"/>
+        </w:rPr>
+        <w:tab/>
+      </w:r>
+      <w:r>
+        <w:rPr>
+          <w:lang w:val="en-US"/>
+        </w:rPr>
+        <w:tab/>
+      </w:r>
+      <w:r>
+        <w:rPr>
+          <w:lang w:val="en-US"/>
+        </w:rPr>
+        <w:tab/>
+      </w:r>
+      <w:r>
+        <w:rPr>
+          <w:i/>
+          <w:lang w:val="en-US"/>
+        </w:rPr>
+        <w:t>html</w:t>
+      </w:r>
+      <w:r>
+        <w:rPr>
+          <w:lang w:val="en-US"/>
+        </w:rPr>
+        <w:t xml:space="preserve"> text: 'There is no conferences in system.'.</w:t>
+      </w:r>
+      <w:r>
+        <w:rPr>
+          <w:lang w:val="en-US"/>
+        </w:rPr>
+        <w:br/>
+      </w:r>
+      <w:r>
+        <w:rPr>
+          <w:lang w:val="en-US"/>
+        </w:rPr>
+        <w:tab/>
+      </w:r>
+      <w:r>
+        <w:rPr>
+          <w:lang w:val="en-US"/>
+        </w:rPr>
+        <w:tab/>
+        <w:t>]</w:t>
+      </w:r>
+      <w:r>
+        <w:br/>
+      </w:r>
+    </w:p>
+    <w:p>
+      <w:pPr>
+        <w:pStyle w:val="Odstavecdal"/>
+      </w:pPr>
+      <w:r>
+        <w:t xml:space="preserve">Úryvek kódu představuje metodu </w:t>
+      </w:r>
+      <w:r>
+        <w:rPr>
+          <w:rFonts w:ascii="Courier New" w:hAnsi="Courier New" w:cs="Courier New"/>
+        </w:rPr>
+        <w:t>renderContentOn</w:t>
+      </w:r>
+      <w:r>
+        <w:t xml:space="preserve"> jejíž význam byl vysvětlen v úvodu této kapitoly </w:t>
+      </w:r>
+      <w:r>
+        <w:fldChar w:fldCharType="begin"/>
+      </w:r>
+      <w:r>
+        <w:instrText xml:space="preserve"> REF _Ref355913379 \r \h </w:instrText>
+      </w:r>
+      <w:r>
+        <w:fldChar w:fldCharType="separate"/>
+      </w:r>
+      <w:r>
+        <w:t>7.2</w:t>
+      </w:r>
+      <w:r>
+        <w:fldChar w:fldCharType="end"/>
+      </w:r>
+      <w:r>
+        <w:t xml:space="preserve">. </w:t>
+      </w:r>
+      <w:r>
+        <w:t>Nejprve se provede</w:t>
+      </w:r>
+      <w:r>
+        <w:t xml:space="preserve"> vložení dvou konferencí do systému pomocí volání odpovídajících metod třídy </w:t>
+      </w:r>
+      <w:r>
+        <w:rPr>
+          <w:i/>
+        </w:rPr>
+        <w:t>SystemNet</w:t>
+      </w:r>
+      <w:r>
+        <w:t xml:space="preserve">. Tento kousek kódu by z hlediska dobrých programovacích praktik neměl být součástí vykreslovací metody, ale pro účel demonstrace jej zde necháme. </w:t>
+      </w:r>
+      <w:r>
+        <w:t>Dále je proveden</w:t>
+      </w:r>
+      <w:r>
+        <w:t xml:space="preserve"> test portu </w:t>
+      </w:r>
+      <w:r>
+        <w:rPr>
+          <w:rFonts w:ascii="Courier New" w:hAnsi="Courier New" w:cs="Courier New"/>
+        </w:rPr>
+        <w:t>conferences</w:t>
+      </w:r>
+      <w:r>
+        <w:t xml:space="preserve"> s volnou proměnnou </w:t>
+      </w:r>
+      <w:r>
+        <w:rPr>
+          <w:rFonts w:ascii="Courier New" w:hAnsi="Courier New" w:cs="Courier New"/>
+        </w:rPr>
+        <w:t>c</w:t>
+      </w:r>
+      <w:r>
+        <w:t xml:space="preserve">. Pokud je výsledek testu pravdivý, pak </w:t>
+      </w:r>
+      <w:r>
+        <w:t xml:space="preserve">se </w:t>
+      </w:r>
+      <w:r>
+        <w:t xml:space="preserve">přistoupí </w:t>
+      </w:r>
+      <w:r>
+        <w:t xml:space="preserve">k větvi </w:t>
+      </w:r>
+      <w:r>
+        <w:rPr>
+          <w:rFonts w:ascii="Courier New" w:hAnsi="Courier New" w:cs="Courier New"/>
+        </w:rPr>
+        <w:lastRenderedPageBreak/>
+        <w:t>ifTrue</w:t>
+      </w:r>
+      <w:r>
+        <w:t xml:space="preserve"> (toto je podmiňovací konstrukce jazyka Smalltalk), ve které </w:t>
+      </w:r>
+      <w:r>
+        <w:t xml:space="preserve">je pomocí metody </w:t>
+      </w:r>
+      <w:r>
+        <w:rPr>
+          <w:rFonts w:ascii="Courier New" w:hAnsi="Courier New" w:cs="Courier New"/>
+        </w:rPr>
+        <w:t>collectVariable</w:t>
+      </w:r>
+      <w:r>
+        <w:t xml:space="preserve"> získána kolekce všech konferencí obsažených v systému nad kterou je proveden cyklus </w:t>
+      </w:r>
+      <w:r>
+        <w:rPr>
+          <w:i/>
+        </w:rPr>
+        <w:t>do</w:t>
+      </w:r>
+      <w:r>
+        <w:t xml:space="preserve"> (</w:t>
+      </w:r>
+      <w:r>
+        <w:rPr>
+          <w:i/>
+        </w:rPr>
+        <w:t>foreach</w:t>
+      </w:r>
+      <w:r>
+        <w:t xml:space="preserve"> smyčka </w:t>
+      </w:r>
+      <w:r>
+        <w:t xml:space="preserve">Smalltalku), ve kterém je přes synchronní port </w:t>
+      </w:r>
+      <w:r>
+        <w:rPr>
+          <w:i/>
+        </w:rPr>
+        <w:t>name</w:t>
+      </w:r>
+      <w:r>
+        <w:t xml:space="preserve"> objektu konference získáno jméno konference, které je následně vypsáno na stránku </w:t>
+      </w:r>
+      <w:r>
+        <w:t xml:space="preserve"> a </w:t>
+      </w:r>
+      <w:r>
+        <w:t xml:space="preserve">následováno zalomením řádku. Pokud by výsledek volání synchronního portu </w:t>
+      </w:r>
+      <w:r>
+        <w:rPr>
+          <w:i/>
+        </w:rPr>
+        <w:t>conferences</w:t>
+      </w:r>
+      <w:r>
+        <w:t xml:space="preserve"> byl nepravdivý, provedla by se větev </w:t>
+      </w:r>
+      <w:r>
+        <w:rPr>
+          <w:rFonts w:ascii="Courier New" w:hAnsi="Courier New" w:cs="Courier New"/>
+        </w:rPr>
+        <w:t>ifFalse</w:t>
+      </w:r>
+      <w:r>
+        <w:t xml:space="preserve"> s výpisem informace o neexistenci žádné konference v systému.</w:t>
+      </w:r>
+    </w:p>
+    <w:p>
+      <w:pPr>
+        <w:pStyle w:val="Odstavecdal"/>
+      </w:pPr>
+    </w:p>
+    <w:p>
+      <w:pPr>
+        <w:pStyle w:val="Odstavecdal"/>
       </w:pPr>
       <w:r>
         <w:t xml:space="preserve">** </w:t>
       </w:r>
       <w:r>
-        <w:t>TODO: obr posloupností stránek **</w:t>
+        <w:t xml:space="preserve">TODO: </w:t>
+      </w:r>
+      <w:r>
+        <w:t>obrázek</w:t>
+      </w:r>
+      <w:r>
+        <w:t xml:space="preserve"> vrstev a naznačení role singletonu systém v aplikaci **</w:t>
       </w:r>
     </w:p>
     <w:p>
@@ -21804,31 +23115,18 @@
     </w:p>
     <w:p>
       <w:pPr>
-        <w:pStyle w:val="Nadpis3"/>
-      </w:pPr>
-      <w:r>
-        <w:t>Napojení na PNtalk</w:t>
-      </w:r>
-    </w:p>
-    <w:p>
-      <w:pPr>
-        <w:pStyle w:val="Odstavecprvn"/>
-      </w:pPr>
-      <w:r>
-        <w:t>** počítám s tím, že v kap o PNtalk je popsáno vytvoření instance nějaké PNtalk třídy a její puštění v simulaci pomocí Workspace **</w:t>
+        <w:pStyle w:val="Nadpis2"/>
+      </w:pPr>
+      <w:r>
+        <w:t>Vlastní provedení UI</w:t>
       </w:r>
     </w:p>
     <w:p>
       <w:pPr>
         <w:pStyle w:val="Odstavecdal"/>
       </w:pPr>
-    </w:p>
-    <w:p>
-      <w:pPr>
-        <w:pStyle w:val="Odstavecprvn"/>
-      </w:pPr>
-      <w:r>
-        <w:t xml:space="preserve">Nyní, když už máme představu o tom, jak fuguje framework Seaside, si popíšeme jeho propojení s objekty vytvořenými v PNtalku. </w:t>
+      <w:r>
+        <w:t>** TODO: kapitola o mém provedení už. rozhraní?</w:t>
       </w:r>
     </w:p>
     <w:p>
@@ -21837,36 +23135,6 @@
       </w:pPr>
     </w:p>
     <w:p>
-      <w:pPr>
-        <w:pStyle w:val="Odstavecdal"/>
-      </w:pPr>
-      <w:r>
-        <w:t>** Napojení na PNtalkovský model, využití portů a metod. **</w:t>
-      </w:r>
-    </w:p>
-    <w:p>
-      <w:pPr>
-        <w:pStyle w:val="Odstavecdal"/>
-      </w:pPr>
-    </w:p>
-    <w:p>
-      <w:pPr>
-        <w:pStyle w:val="Odstavecdal"/>
-      </w:pPr>
-      <w:r>
-        <w:t xml:space="preserve">** </w:t>
-      </w:r>
-      <w:r>
-        <w:t xml:space="preserve">TODO: </w:t>
-      </w:r>
-      <w:r>
-        <w:t>obrázek</w:t>
-      </w:r>
-      <w:r>
-        <w:t xml:space="preserve"> vrstev a naznačení role singletonu systém v aplikaci **</w:t>
-      </w:r>
-    </w:p>
-    <w:p>
       <w:r>
         <w:br w:type="page"/>
       </w:r>
@@ -21875,36 +23143,36 @@
       <w:pPr>
         <w:pStyle w:val="Nadpis1"/>
       </w:pPr>
-      <w:bookmarkStart w:id="105" w:name="_Ref355886177"/>
-      <w:bookmarkStart w:id="106" w:name="_Ref355886183"/>
-      <w:bookmarkStart w:id="107" w:name="_Toc356475816"/>
+      <w:bookmarkStart w:id="110" w:name="_Ref355886177"/>
+      <w:bookmarkStart w:id="111" w:name="_Ref355886183"/>
+      <w:bookmarkStart w:id="112" w:name="_Toc356475816"/>
       <w:r>
         <w:lastRenderedPageBreak/>
         <w:t>Testování/simulace</w:t>
       </w:r>
-      <w:bookmarkEnd w:id="105"/>
-      <w:bookmarkEnd w:id="106"/>
-      <w:bookmarkEnd w:id="107"/>
+      <w:bookmarkEnd w:id="110"/>
+      <w:bookmarkEnd w:id="111"/>
+      <w:bookmarkEnd w:id="112"/>
     </w:p>
     <w:p>
       <w:pPr>
         <w:pStyle w:val="Nadpis2"/>
       </w:pPr>
-      <w:bookmarkStart w:id="108" w:name="_Toc356475817"/>
+      <w:bookmarkStart w:id="113" w:name="_Toc356475817"/>
       <w:r>
         <w:t>Návrh testů</w:t>
       </w:r>
-      <w:bookmarkEnd w:id="108"/>
+      <w:bookmarkEnd w:id="113"/>
     </w:p>
     <w:p>
       <w:pPr>
         <w:pStyle w:val="Nadpis2"/>
       </w:pPr>
-      <w:bookmarkStart w:id="109" w:name="_Toc356475818"/>
+      <w:bookmarkStart w:id="114" w:name="_Toc356475818"/>
       <w:r>
         <w:t>Výsledky testů</w:t>
       </w:r>
-      <w:bookmarkEnd w:id="109"/>
+      <w:bookmarkEnd w:id="114"/>
     </w:p>
     <w:p>
       <w:pPr>
@@ -21920,21 +23188,21 @@
       <w:pPr>
         <w:pStyle w:val="Nadpis1"/>
       </w:pPr>
-      <w:bookmarkStart w:id="110" w:name="_Toc356475819"/>
+      <w:bookmarkStart w:id="115" w:name="_Toc356475819"/>
       <w:r>
         <w:lastRenderedPageBreak/>
         <w:t>Závěr</w:t>
       </w:r>
-      <w:bookmarkEnd w:id="66"/>
-      <w:bookmarkEnd w:id="67"/>
-      <w:bookmarkEnd w:id="68"/>
-      <w:bookmarkEnd w:id="110"/>
+      <w:bookmarkEnd w:id="69"/>
+      <w:bookmarkEnd w:id="70"/>
+      <w:bookmarkEnd w:id="71"/>
+      <w:bookmarkEnd w:id="115"/>
     </w:p>
     <w:p>
       <w:pPr>
         <w:pStyle w:val="Odstavecprvn"/>
       </w:pPr>
-      <w:commentRangeStart w:id="111"/>
+      <w:commentRangeStart w:id="116"/>
       <w:r>
         <w:t xml:space="preserve">** </w:t>
       </w:r>
@@ -21944,12 +23212,12 @@
       <w:r>
         <w:t>stále stejný jako v SEP **</w:t>
       </w:r>
-      <w:commentRangeEnd w:id="111"/>
+      <w:commentRangeEnd w:id="116"/>
       <w:r>
         <w:rPr>
           <w:rStyle w:val="Odkaznakoment"/>
         </w:rPr>
-        <w:commentReference w:id="111"/>
+        <w:commentReference w:id="116"/>
       </w:r>
     </w:p>
     <w:p>
@@ -22366,9 +23634,9 @@
         </w:docPartObj>
       </w:sdtPr>
       <w:sdtContent>
-        <w:commentRangeStart w:id="112" w:displacedByCustomXml="prev"/>
-        <w:bookmarkStart w:id="113" w:name="_Toc356475820" w:displacedByCustomXml="prev"/>
-        <w:bookmarkStart w:id="114" w:name="_Toc343033302" w:displacedByCustomXml="prev"/>
+        <w:commentRangeStart w:id="117" w:displacedByCustomXml="prev"/>
+        <w:bookmarkStart w:id="118" w:name="_Toc356475820" w:displacedByCustomXml="prev"/>
+        <w:bookmarkStart w:id="119" w:name="_Toc343033302" w:displacedByCustomXml="prev"/>
         <w:p>
           <w:pPr>
             <w:pStyle w:val="Nadpis1"/>
@@ -22381,8 +23649,8 @@
           <w:r>
             <w:t>Bibliografie</w:t>
           </w:r>
-          <w:bookmarkEnd w:id="114"/>
-          <w:commentRangeEnd w:id="112"/>
+          <w:bookmarkEnd w:id="119"/>
+          <w:commentRangeEnd w:id="117"/>
           <w:r>
             <w:rPr>
               <w:rStyle w:val="Odkaznakoment"/>
@@ -22391,9 +23659,9 @@
               <w:bCs w:val="0"/>
               <w:kern w:val="0"/>
             </w:rPr>
-            <w:commentReference w:id="112"/>
+            <w:commentReference w:id="117"/>
           </w:r>
-          <w:bookmarkEnd w:id="113"/>
+          <w:bookmarkEnd w:id="118"/>
         </w:p>
         <w:sdt>
           <w:sdtPr>
@@ -23109,7 +24377,7 @@
       </w:r>
     </w:p>
   </w:comment>
-  <w:comment w:id="52" w:author="Matron" w:date="2013-05-13T01:16:00Z" w:initials="M">
+  <w:comment w:id="54" w:author="Matron" w:date="2013-05-13T01:16:00Z" w:initials="M">
     <w:p>
       <w:pPr>
         <w:pStyle w:val="Textkomente"/>
@@ -23125,7 +24393,7 @@
       </w:r>
     </w:p>
   </w:comment>
-  <w:comment w:id="63" w:author="Matron" w:date="2013-05-12T22:30:00Z" w:initials="M">
+  <w:comment w:id="66" w:author="Matron" w:date="2013-05-12T22:30:00Z" w:initials="M">
     <w:p>
       <w:pPr>
         <w:pStyle w:val="Textkomente"/>
@@ -23141,7 +24409,7 @@
       </w:r>
     </w:p>
   </w:comment>
-  <w:comment w:id="70" w:author="Matron" w:date="2013-05-09T15:04:00Z" w:initials="M">
+  <w:comment w:id="73" w:author="Matron" w:date="2013-05-09T15:04:00Z" w:initials="M">
     <w:p>
       <w:pPr>
         <w:pStyle w:val="Textkomente"/>
@@ -23157,7 +24425,7 @@
       </w:r>
     </w:p>
   </w:comment>
-  <w:comment w:id="76" w:author="Matron" w:date="2013-05-16T00:39:00Z" w:initials="M">
+  <w:comment w:id="79" w:author="Matron" w:date="2013-05-16T00:39:00Z" w:initials="M">
     <w:p>
       <w:pPr>
         <w:pStyle w:val="Textkomente"/>
@@ -23173,7 +24441,7 @@
       </w:r>
     </w:p>
   </w:comment>
-  <w:comment w:id="77" w:author="Matron" w:date="2013-05-16T00:56:00Z" w:initials="M">
+  <w:comment w:id="80" w:author="Matron" w:date="2013-05-16T00:56:00Z" w:initials="M">
     <w:p>
       <w:pPr>
         <w:pStyle w:val="Textkomente"/>
@@ -23189,7 +24457,7 @@
       </w:r>
     </w:p>
   </w:comment>
-  <w:comment w:id="78" w:author="Matron" w:date="2013-05-15T20:23:00Z" w:initials="M">
+  <w:comment w:id="81" w:author="Matron" w:date="2013-05-15T20:23:00Z" w:initials="M">
     <w:p>
       <w:pPr>
         <w:pStyle w:val="Textkomente"/>
@@ -23205,7 +24473,7 @@
       </w:r>
     </w:p>
   </w:comment>
-  <w:comment w:id="79" w:author="Matron" w:date="2013-05-16T00:58:00Z" w:initials="M">
+  <w:comment w:id="82" w:author="Matron" w:date="2013-05-16T00:58:00Z" w:initials="M">
     <w:p>
       <w:pPr>
         <w:pStyle w:val="Textkomente"/>
@@ -23221,7 +24489,7 @@
       </w:r>
     </w:p>
   </w:comment>
-  <w:comment w:id="85" w:author="Matron" w:date="2013-05-13T03:28:00Z" w:initials="M">
+  <w:comment w:id="88" w:author="Matron" w:date="2013-05-13T03:28:00Z" w:initials="M">
     <w:p>
       <w:pPr>
         <w:pStyle w:val="Odstavecdal"/>
@@ -23237,7 +24505,7 @@
       </w:r>
     </w:p>
   </w:comment>
-  <w:comment w:id="95" w:author="Matron" w:date="2013-05-10T01:40:00Z" w:initials="M">
+  <w:comment w:id="99" w:author="Matron" w:date="2013-05-10T01:40:00Z" w:initials="M">
     <w:p>
       <w:pPr>
         <w:pStyle w:val="Odstavecprvn"/>
@@ -23253,7 +24521,7 @@
       </w:r>
     </w:p>
   </w:comment>
-  <w:comment w:id="96" w:author="Matron" w:date="2013-05-16T04:41:00Z" w:initials="M">
+  <w:comment w:id="100" w:author="Matron" w:date="2013-05-16T04:41:00Z" w:initials="M">
     <w:p>
       <w:pPr>
         <w:pStyle w:val="Textkomente"/>
@@ -23269,7 +24537,7 @@
       </w:r>
     </w:p>
   </w:comment>
-  <w:comment w:id="98" w:author="Matron" w:date="2013-05-16T01:00:00Z" w:initials="M">
+  <w:comment w:id="103" w:author="Matron" w:date="2013-05-16T01:00:00Z" w:initials="M">
     <w:p>
       <w:pPr>
         <w:pStyle w:val="Textkomente"/>
@@ -23285,7 +24553,7 @@
       </w:r>
     </w:p>
   </w:comment>
-  <w:comment w:id="111" w:author="Matron" w:date="2013-05-12T23:21:00Z" w:initials="M">
+  <w:comment w:id="116" w:author="Matron" w:date="2013-05-12T23:21:00Z" w:initials="M">
     <w:p>
       <w:pPr>
         <w:pStyle w:val="Textkomente"/>
@@ -23301,7 +24569,7 @@
       </w:r>
     </w:p>
   </w:comment>
-  <w:comment w:id="112" w:author="Matron" w:date="2013-05-11T20:46:00Z" w:initials="M">
+  <w:comment w:id="117" w:author="Matron" w:date="2013-05-11T20:46:00Z" w:initials="M">
     <w:p>
       <w:pPr>
         <w:pStyle w:val="Textkomente"/>
@@ -23418,7 +24686,7 @@
         <w:rStyle w:val="slostrnky"/>
         <w:noProof/>
       </w:rPr>
-      <w:t>36</w:t>
+      <w:t>37</w:t>
     </w:r>
     <w:r>
       <w:rPr>
@@ -23835,6 +25103,43 @@
       </w:r>
       <w:r>
         <w:t>jmenných prostorů).</w:t>
+      </w:r>
+    </w:p>
+  </w:footnote>
+  <w:footnote w:id="16">
+    <w:p>
+      <w:pPr>
+        <w:pStyle w:val="Textpoznpodarou"/>
+      </w:pPr>
+      <w:r>
+        <w:rPr>
+          <w:rStyle w:val="Znakapoznpodarou"/>
+        </w:rPr>
+        <w:footnoteRef/>
+      </w:r>
+      <w:r>
+        <w:t xml:space="preserve"> </w:t>
+      </w:r>
+      <w:r>
+        <w:t xml:space="preserve">Ačkoliv je v OOPN provedení portu automatické (viz </w:t>
+      </w:r>
+      <w:r>
+        <w:fldChar w:fldCharType="begin"/>
+      </w:r>
+      <w:r>
+        <w:instrText xml:space="preserve"> REF _Ref356596103 \r \h </w:instrText>
+      </w:r>
+      <w:r>
+        <w:fldChar w:fldCharType="separate"/>
+      </w:r>
+      <w:r>
+        <w:t>4.2.2</w:t>
+      </w:r>
+      <w:r>
+        <w:fldChar w:fldCharType="end"/>
+      </w:r>
+      <w:r>
+        <w:t>), tak při přistupování ze Seaside komponenty, respektive z objektu Smalltalku, musí být provedení portu vyvoláno explicitě.</w:t>
       </w:r>
     </w:p>
   </w:footnote>
@@ -24608,16 +25913,16 @@
     </w:lvl>
   </w:abstractNum>
   <w:abstractNum w:abstractNumId="7">
-    <w:nsid w:val="35C2057E"/>
+    <w:nsid w:val="2E0C47AE"/>
     <w:multiLevelType w:val="hybridMultilevel"/>
-    <w:tmpl w:val="C212A588"/>
+    <w:tmpl w:val="625CDADC"/>
     <w:lvl w:ilvl="0" w:tplc="04050001">
       <w:start w:val="1"/>
       <w:numFmt w:val="bullet"/>
       <w:lvlText w:val=""/>
       <w:lvlJc w:val="left"/>
       <w:pPr>
-        <w:ind w:left="1287" w:hanging="360"/>
+        <w:ind w:left="1145" w:hanging="360"/>
       </w:pPr>
       <w:rPr>
         <w:rFonts w:ascii="Symbol" w:hAnsi="Symbol" w:hint="default"/>
@@ -24629,7 +25934,7 @@
       <w:lvlText w:val="o"/>
       <w:lvlJc w:val="left"/>
       <w:pPr>
-        <w:ind w:left="2007" w:hanging="360"/>
+        <w:ind w:left="1865" w:hanging="360"/>
       </w:pPr>
       <w:rPr>
         <w:rFonts w:ascii="Courier New" w:hAnsi="Courier New" w:cs="Courier New" w:hint="default"/>
@@ -24641,7 +25946,7 @@
       <w:lvlText w:val=""/>
       <w:lvlJc w:val="left"/>
       <w:pPr>
-        <w:ind w:left="2727" w:hanging="360"/>
+        <w:ind w:left="2585" w:hanging="360"/>
       </w:pPr>
       <w:rPr>
         <w:rFonts w:ascii="Wingdings" w:hAnsi="Wingdings" w:hint="default"/>
@@ -24653,7 +25958,7 @@
       <w:lvlText w:val=""/>
       <w:lvlJc w:val="left"/>
       <w:pPr>
-        <w:ind w:left="3447" w:hanging="360"/>
+        <w:ind w:left="3305" w:hanging="360"/>
       </w:pPr>
       <w:rPr>
         <w:rFonts w:ascii="Symbol" w:hAnsi="Symbol" w:hint="default"/>
@@ -24665,7 +25970,7 @@
       <w:lvlText w:val="o"/>
       <w:lvlJc w:val="left"/>
       <w:pPr>
-        <w:ind w:left="4167" w:hanging="360"/>
+        <w:ind w:left="4025" w:hanging="360"/>
       </w:pPr>
       <w:rPr>
         <w:rFonts w:ascii="Courier New" w:hAnsi="Courier New" w:cs="Courier New" w:hint="default"/>
@@ -24677,7 +25982,7 @@
       <w:lvlText w:val=""/>
       <w:lvlJc w:val="left"/>
       <w:pPr>
-        <w:ind w:left="4887" w:hanging="360"/>
+        <w:ind w:left="4745" w:hanging="360"/>
       </w:pPr>
       <w:rPr>
         <w:rFonts w:ascii="Wingdings" w:hAnsi="Wingdings" w:hint="default"/>
@@ -24689,7 +25994,7 @@
       <w:lvlText w:val=""/>
       <w:lvlJc w:val="left"/>
       <w:pPr>
-        <w:ind w:left="5607" w:hanging="360"/>
+        <w:ind w:left="5465" w:hanging="360"/>
       </w:pPr>
       <w:rPr>
         <w:rFonts w:ascii="Symbol" w:hAnsi="Symbol" w:hint="default"/>
@@ -24701,7 +26006,7 @@
       <w:lvlText w:val="o"/>
       <w:lvlJc w:val="left"/>
       <w:pPr>
-        <w:ind w:left="6327" w:hanging="360"/>
+        <w:ind w:left="6185" w:hanging="360"/>
       </w:pPr>
       <w:rPr>
         <w:rFonts w:ascii="Courier New" w:hAnsi="Courier New" w:cs="Courier New" w:hint="default"/>
@@ -24713,7 +26018,7 @@
       <w:lvlText w:val=""/>
       <w:lvlJc w:val="left"/>
       <w:pPr>
-        <w:ind w:left="7047" w:hanging="360"/>
+        <w:ind w:left="6905" w:hanging="360"/>
       </w:pPr>
       <w:rPr>
         <w:rFonts w:ascii="Wingdings" w:hAnsi="Wingdings" w:hint="default"/>
@@ -24721,16 +26026,16 @@
     </w:lvl>
   </w:abstractNum>
   <w:abstractNum w:abstractNumId="8">
-    <w:nsid w:val="3AEB0FEE"/>
+    <w:nsid w:val="35C2057E"/>
     <w:multiLevelType w:val="hybridMultilevel"/>
-    <w:tmpl w:val="BAE0B4D0"/>
+    <w:tmpl w:val="C212A588"/>
     <w:lvl w:ilvl="0" w:tplc="04050001">
       <w:start w:val="1"/>
       <w:numFmt w:val="bullet"/>
       <w:lvlText w:val=""/>
       <w:lvlJc w:val="left"/>
       <w:pPr>
-        <w:ind w:left="1145" w:hanging="360"/>
+        <w:ind w:left="1287" w:hanging="360"/>
       </w:pPr>
       <w:rPr>
         <w:rFonts w:ascii="Symbol" w:hAnsi="Symbol" w:hint="default"/>
@@ -24742,7 +26047,7 @@
       <w:lvlText w:val="o"/>
       <w:lvlJc w:val="left"/>
       <w:pPr>
-        <w:ind w:left="1865" w:hanging="360"/>
+        <w:ind w:left="2007" w:hanging="360"/>
       </w:pPr>
       <w:rPr>
         <w:rFonts w:ascii="Courier New" w:hAnsi="Courier New" w:cs="Courier New" w:hint="default"/>
@@ -24754,7 +26059,7 @@
       <w:lvlText w:val=""/>
       <w:lvlJc w:val="left"/>
       <w:pPr>
-        <w:ind w:left="2585" w:hanging="360"/>
+        <w:ind w:left="2727" w:hanging="360"/>
       </w:pPr>
       <w:rPr>
         <w:rFonts w:ascii="Wingdings" w:hAnsi="Wingdings" w:hint="default"/>
@@ -24766,7 +26071,7 @@
       <w:lvlText w:val=""/>
       <w:lvlJc w:val="left"/>
       <w:pPr>
-        <w:ind w:left="3305" w:hanging="360"/>
+        <w:ind w:left="3447" w:hanging="360"/>
       </w:pPr>
       <w:rPr>
         <w:rFonts w:ascii="Symbol" w:hAnsi="Symbol" w:hint="default"/>
@@ -24778,7 +26083,7 @@
       <w:lvlText w:val="o"/>
       <w:lvlJc w:val="left"/>
       <w:pPr>
-        <w:ind w:left="4025" w:hanging="360"/>
+        <w:ind w:left="4167" w:hanging="360"/>
       </w:pPr>
       <w:rPr>
         <w:rFonts w:ascii="Courier New" w:hAnsi="Courier New" w:cs="Courier New" w:hint="default"/>
@@ -24790,7 +26095,7 @@
       <w:lvlText w:val=""/>
       <w:lvlJc w:val="left"/>
       <w:pPr>
-        <w:ind w:left="4745" w:hanging="360"/>
+        <w:ind w:left="4887" w:hanging="360"/>
       </w:pPr>
       <w:rPr>
         <w:rFonts w:ascii="Wingdings" w:hAnsi="Wingdings" w:hint="default"/>
@@ -24802,7 +26107,7 @@
       <w:lvlText w:val=""/>
       <w:lvlJc w:val="left"/>
       <w:pPr>
-        <w:ind w:left="5465" w:hanging="360"/>
+        <w:ind w:left="5607" w:hanging="360"/>
       </w:pPr>
       <w:rPr>
         <w:rFonts w:ascii="Symbol" w:hAnsi="Symbol" w:hint="default"/>
@@ -24814,7 +26119,7 @@
       <w:lvlText w:val="o"/>
       <w:lvlJc w:val="left"/>
       <w:pPr>
-        <w:ind w:left="6185" w:hanging="360"/>
+        <w:ind w:left="6327" w:hanging="360"/>
       </w:pPr>
       <w:rPr>
         <w:rFonts w:ascii="Courier New" w:hAnsi="Courier New" w:cs="Courier New" w:hint="default"/>
@@ -24826,7 +26131,7 @@
       <w:lvlText w:val=""/>
       <w:lvlJc w:val="left"/>
       <w:pPr>
-        <w:ind w:left="6905" w:hanging="360"/>
+        <w:ind w:left="7047" w:hanging="360"/>
       </w:pPr>
       <w:rPr>
         <w:rFonts w:ascii="Wingdings" w:hAnsi="Wingdings" w:hint="default"/>
@@ -24834,6 +26139,119 @@
     </w:lvl>
   </w:abstractNum>
   <w:abstractNum w:abstractNumId="9">
+    <w:nsid w:val="3AEB0FEE"/>
+    <w:multiLevelType w:val="hybridMultilevel"/>
+    <w:tmpl w:val="BAE0B4D0"/>
+    <w:lvl w:ilvl="0" w:tplc="04050001">
+      <w:start w:val="1"/>
+      <w:numFmt w:val="bullet"/>
+      <w:lvlText w:val=""/>
+      <w:lvlJc w:val="left"/>
+      <w:pPr>
+        <w:ind w:left="1145" w:hanging="360"/>
+      </w:pPr>
+      <w:rPr>
+        <w:rFonts w:ascii="Symbol" w:hAnsi="Symbol" w:hint="default"/>
+      </w:rPr>
+    </w:lvl>
+    <w:lvl w:ilvl="1" w:tplc="04050003" w:tentative="1">
+      <w:start w:val="1"/>
+      <w:numFmt w:val="bullet"/>
+      <w:lvlText w:val="o"/>
+      <w:lvlJc w:val="left"/>
+      <w:pPr>
+        <w:ind w:left="1865" w:hanging="360"/>
+      </w:pPr>
+      <w:rPr>
+        <w:rFonts w:ascii="Courier New" w:hAnsi="Courier New" w:cs="Courier New" w:hint="default"/>
+      </w:rPr>
+    </w:lvl>
+    <w:lvl w:ilvl="2" w:tplc="04050005" w:tentative="1">
+      <w:start w:val="1"/>
+      <w:numFmt w:val="bullet"/>
+      <w:lvlText w:val=""/>
+      <w:lvlJc w:val="left"/>
+      <w:pPr>
+        <w:ind w:left="2585" w:hanging="360"/>
+      </w:pPr>
+      <w:rPr>
+        <w:rFonts w:ascii="Wingdings" w:hAnsi="Wingdings" w:hint="default"/>
+      </w:rPr>
+    </w:lvl>
+    <w:lvl w:ilvl="3" w:tplc="04050001" w:tentative="1">
+      <w:start w:val="1"/>
+      <w:numFmt w:val="bullet"/>
+      <w:lvlText w:val=""/>
+      <w:lvlJc w:val="left"/>
+      <w:pPr>
+        <w:ind w:left="3305" w:hanging="360"/>
+      </w:pPr>
+      <w:rPr>
+        <w:rFonts w:ascii="Symbol" w:hAnsi="Symbol" w:hint="default"/>
+      </w:rPr>
+    </w:lvl>
+    <w:lvl w:ilvl="4" w:tplc="04050003" w:tentative="1">
+      <w:start w:val="1"/>
+      <w:numFmt w:val="bullet"/>
+      <w:lvlText w:val="o"/>
+      <w:lvlJc w:val="left"/>
+      <w:pPr>
+        <w:ind w:left="4025" w:hanging="360"/>
+      </w:pPr>
+      <w:rPr>
+        <w:rFonts w:ascii="Courier New" w:hAnsi="Courier New" w:cs="Courier New" w:hint="default"/>
+      </w:rPr>
+    </w:lvl>
+    <w:lvl w:ilvl="5" w:tplc="04050005" w:tentative="1">
+      <w:start w:val="1"/>
+      <w:numFmt w:val="bullet"/>
+      <w:lvlText w:val=""/>
+      <w:lvlJc w:val="left"/>
+      <w:pPr>
+        <w:ind w:left="4745" w:hanging="360"/>
+      </w:pPr>
+      <w:rPr>
+        <w:rFonts w:ascii="Wingdings" w:hAnsi="Wingdings" w:hint="default"/>
+      </w:rPr>
+    </w:lvl>
+    <w:lvl w:ilvl="6" w:tplc="04050001" w:tentative="1">
+      <w:start w:val="1"/>
+      <w:numFmt w:val="bullet"/>
+      <w:lvlText w:val=""/>
+      <w:lvlJc w:val="left"/>
+      <w:pPr>
+        <w:ind w:left="5465" w:hanging="360"/>
+      </w:pPr>
+      <w:rPr>
+        <w:rFonts w:ascii="Symbol" w:hAnsi="Symbol" w:hint="default"/>
+      </w:rPr>
+    </w:lvl>
+    <w:lvl w:ilvl="7" w:tplc="04050003" w:tentative="1">
+      <w:start w:val="1"/>
+      <w:numFmt w:val="bullet"/>
+      <w:lvlText w:val="o"/>
+      <w:lvlJc w:val="left"/>
+      <w:pPr>
+        <w:ind w:left="6185" w:hanging="360"/>
+      </w:pPr>
+      <w:rPr>
+        <w:rFonts w:ascii="Courier New" w:hAnsi="Courier New" w:cs="Courier New" w:hint="default"/>
+      </w:rPr>
+    </w:lvl>
+    <w:lvl w:ilvl="8" w:tplc="04050005" w:tentative="1">
+      <w:start w:val="1"/>
+      <w:numFmt w:val="bullet"/>
+      <w:lvlText w:val=""/>
+      <w:lvlJc w:val="left"/>
+      <w:pPr>
+        <w:ind w:left="6905" w:hanging="360"/>
+      </w:pPr>
+      <w:rPr>
+        <w:rFonts w:ascii="Wingdings" w:hAnsi="Wingdings" w:hint="default"/>
+      </w:rPr>
+    </w:lvl>
+  </w:abstractNum>
+  <w:abstractNum w:abstractNumId="10">
     <w:nsid w:val="3D454D56"/>
     <w:multiLevelType w:val="hybridMultilevel"/>
     <w:tmpl w:val="61821536"/>
@@ -24919,7 +26337,7 @@
       </w:pPr>
     </w:lvl>
   </w:abstractNum>
-  <w:abstractNum w:abstractNumId="10">
+  <w:abstractNum w:abstractNumId="11">
     <w:nsid w:val="40DF67A0"/>
     <w:multiLevelType w:val="hybridMultilevel"/>
     <w:tmpl w:val="313E8D60"/>
@@ -25032,7 +26450,7 @@
       </w:rPr>
     </w:lvl>
   </w:abstractNum>
-  <w:abstractNum w:abstractNumId="11">
+  <w:abstractNum w:abstractNumId="12">
     <w:nsid w:val="439D2CC7"/>
     <w:multiLevelType w:val="hybridMultilevel"/>
     <w:tmpl w:val="385A3932"/>
@@ -25145,7 +26563,7 @@
       </w:rPr>
     </w:lvl>
   </w:abstractNum>
-  <w:abstractNum w:abstractNumId="12">
+  <w:abstractNum w:abstractNumId="13">
     <w:nsid w:val="47BF2F83"/>
     <w:multiLevelType w:val="hybridMultilevel"/>
     <w:tmpl w:val="DA686E0E"/>
@@ -25258,7 +26676,7 @@
       </w:rPr>
     </w:lvl>
   </w:abstractNum>
-  <w:abstractNum w:abstractNumId="13">
+  <w:abstractNum w:abstractNumId="14">
     <w:nsid w:val="48D84F33"/>
     <w:multiLevelType w:val="hybridMultilevel"/>
     <w:tmpl w:val="21FE6FE0"/>
@@ -25371,7 +26789,7 @@
       </w:rPr>
     </w:lvl>
   </w:abstractNum>
-  <w:abstractNum w:abstractNumId="14">
+  <w:abstractNum w:abstractNumId="15">
     <w:nsid w:val="4CDD075F"/>
     <w:multiLevelType w:val="hybridMultilevel"/>
     <w:tmpl w:val="F56A8CDE"/>
@@ -25484,7 +26902,7 @@
       </w:rPr>
     </w:lvl>
   </w:abstractNum>
-  <w:abstractNum w:abstractNumId="15">
+  <w:abstractNum w:abstractNumId="16">
     <w:nsid w:val="4F3731FE"/>
     <w:multiLevelType w:val="hybridMultilevel"/>
     <w:tmpl w:val="30F23C04"/>
@@ -25597,7 +27015,7 @@
       </w:rPr>
     </w:lvl>
   </w:abstractNum>
-  <w:abstractNum w:abstractNumId="16">
+  <w:abstractNum w:abstractNumId="17">
     <w:nsid w:val="561D713D"/>
     <w:multiLevelType w:val="hybridMultilevel"/>
     <w:tmpl w:val="9F8EA620"/>
@@ -25710,7 +27128,7 @@
       </w:rPr>
     </w:lvl>
   </w:abstractNum>
-  <w:abstractNum w:abstractNumId="17">
+  <w:abstractNum w:abstractNumId="18">
     <w:nsid w:val="617B7B7B"/>
     <w:multiLevelType w:val="hybridMultilevel"/>
     <w:tmpl w:val="056A1D02"/>
@@ -25823,7 +27241,7 @@
       </w:rPr>
     </w:lvl>
   </w:abstractNum>
-  <w:abstractNum w:abstractNumId="18">
+  <w:abstractNum w:abstractNumId="19">
     <w:nsid w:val="61C34DF1"/>
     <w:multiLevelType w:val="multilevel"/>
     <w:tmpl w:val="AA5E6D0E"/>
@@ -25967,7 +27385,7 @@
       </w:rPr>
     </w:lvl>
   </w:abstractNum>
-  <w:abstractNum w:abstractNumId="19">
+  <w:abstractNum w:abstractNumId="20">
     <w:nsid w:val="795D3AC1"/>
     <w:multiLevelType w:val="hybridMultilevel"/>
     <w:tmpl w:val="7290760A"/>
@@ -26080,7 +27498,7 @@
       </w:rPr>
     </w:lvl>
   </w:abstractNum>
-  <w:abstractNum w:abstractNumId="20">
+  <w:abstractNum w:abstractNumId="21">
     <w:nsid w:val="7F3F7B24"/>
     <w:multiLevelType w:val="hybridMultilevel"/>
     <w:tmpl w:val="EA7E8C52"/>
@@ -26194,28 +27612,28 @@
     </w:lvl>
   </w:abstractNum>
   <w:num w:numId="1">
+    <w:abstractNumId w:val="19"/>
+  </w:num>
+  <w:num w:numId="2">
+    <w:abstractNumId w:val="11"/>
+  </w:num>
+  <w:num w:numId="3">
+    <w:abstractNumId w:val="10"/>
+  </w:num>
+  <w:num w:numId="4">
+    <w:abstractNumId w:val="20"/>
+  </w:num>
+  <w:num w:numId="5">
     <w:abstractNumId w:val="18"/>
   </w:num>
-  <w:num w:numId="2">
-    <w:abstractNumId w:val="10"/>
-  </w:num>
-  <w:num w:numId="3">
-    <w:abstractNumId w:val="9"/>
-  </w:num>
-  <w:num w:numId="4">
-    <w:abstractNumId w:val="19"/>
-  </w:num>
-  <w:num w:numId="5">
-    <w:abstractNumId w:val="17"/>
-  </w:num>
   <w:num w:numId="6">
-    <w:abstractNumId w:val="7"/>
+    <w:abstractNumId w:val="8"/>
   </w:num>
   <w:num w:numId="7">
-    <w:abstractNumId w:val="20"/>
+    <w:abstractNumId w:val="21"/>
   </w:num>
   <w:num w:numId="8">
-    <w:abstractNumId w:val="12"/>
+    <w:abstractNumId w:val="13"/>
   </w:num>
   <w:num w:numId="9">
     <w:abstractNumId w:val="6"/>
@@ -26236,25 +27654,28 @@
     <w:abstractNumId w:val="1"/>
   </w:num>
   <w:num w:numId="15">
-    <w:abstractNumId w:val="15"/>
+    <w:abstractNumId w:val="16"/>
   </w:num>
   <w:num w:numId="16">
-    <w:abstractNumId w:val="8"/>
+    <w:abstractNumId w:val="9"/>
   </w:num>
   <w:num w:numId="17">
-    <w:abstractNumId w:val="13"/>
+    <w:abstractNumId w:val="14"/>
   </w:num>
   <w:num w:numId="18">
     <w:abstractNumId w:val="4"/>
   </w:num>
   <w:num w:numId="19">
-    <w:abstractNumId w:val="11"/>
+    <w:abstractNumId w:val="12"/>
   </w:num>
   <w:num w:numId="20">
-    <w:abstractNumId w:val="16"/>
+    <w:abstractNumId w:val="17"/>
   </w:num>
   <w:num w:numId="21">
-    <w:abstractNumId w:val="14"/>
+    <w:abstractNumId w:val="15"/>
+  </w:num>
+  <w:num w:numId="22">
+    <w:abstractNumId w:val="7"/>
   </w:num>
   <w:numIdMacAtCleanup w:val="1"/>
 </w:numbering>
@@ -28005,7 +29426,7 @@
 </file>
 
 <file path=customXml/itemProps1.xml><?xml version="1.0" encoding="utf-8"?>
-<ds:datastoreItem xmlns:ds="http://schemas.openxmlformats.org/officeDocument/2006/customXml" ds:itemID="{EFADFC89-518C-4BBE-B05D-4F02E38531E3}">
+<ds:datastoreItem xmlns:ds="http://schemas.openxmlformats.org/officeDocument/2006/customXml" ds:itemID="{59248C21-06C4-445C-9699-7C34658E6C5D}">
   <ds:schemaRefs>
     <ds:schemaRef ds:uri="http://schemas.openxmlformats.org/officeDocument/2006/bibliography"/>
   </ds:schemaRefs>

</xml_diff>